<commit_message>
Update List of GUV object volumes Aug2023.docx
</commit_message>
<xml_diff>
--- a/objects/GUVs/List of GUV object volumes Aug2023.docx
+++ b/objects/GUVs/List of GUV object volumes Aug2023.docx
@@ -685,14 +685,7 @@
           <w:rFonts w:ascii="Lucida Grande" w:hAnsi="Lucida Grande" w:cs="Lucida Grande"/>
           <w:kern w:val="0"/>
         </w:rPr>
-        <w:t>single voxel deep slice through center of GUV</w:t>
-      </w:r>
-      <w:r>
-        <w:rPr>
-          <w:rFonts w:ascii="Lucida Grande" w:hAnsi="Lucida Grande" w:cs="Lucida Grande"/>
-          <w:kern w:val="0"/>
-        </w:rPr>
-        <w:t xml:space="preserve">, </w:t>
+        <w:t xml:space="preserve">single voxel deep slice through center of GUV, </w:t>
       </w:r>
       <w:r>
         <w:rPr>
@@ -1148,31 +1141,7 @@
         <w:rPr>
           <w:rFonts w:ascii="Lucida Grande" w:hAnsi="Lucida Grande" w:cs="Lucida Grande"/>
         </w:rPr>
-        <w:t>guv</w:t>
-      </w:r>
-      <w:r>
-        <w:rPr>
-          <w:rFonts w:ascii="Lucida Grande" w:hAnsi="Lucida Grande" w:cs="Lucida Grande"/>
-        </w:rPr>
-        <w:t>sJuly12</w:t>
-      </w:r>
-      <w:r>
-        <w:rPr>
-          <w:rFonts w:ascii="Lucida Grande" w:hAnsi="Lucida Grande" w:cs="Lucida Grande"/>
-        </w:rPr>
-        <w:t>.docx, guvsJuly1</w:t>
-      </w:r>
-      <w:r>
-        <w:rPr>
-          <w:rFonts w:ascii="Lucida Grande" w:hAnsi="Lucida Grande" w:cs="Lucida Grande"/>
-        </w:rPr>
-        <w:t>8</w:t>
-      </w:r>
-      <w:r>
-        <w:rPr>
-          <w:rFonts w:ascii="Lucida Grande" w:hAnsi="Lucida Grande" w:cs="Lucida Grande"/>
-        </w:rPr>
-        <w:t>.docx</w:t>
+        <w:t>guvsJuly12.docx, guvsJuly18.docx</w:t>
       </w:r>
     </w:p>
     <w:p>
@@ -1343,16 +1312,7 @@
           <w:bCs/>
           <w:kern w:val="0"/>
         </w:rPr>
-        <w:t>N</w:t>
-      </w:r>
-      <w:r>
-        <w:rPr>
-          <w:rFonts w:ascii="Lucida Grande" w:hAnsi="Lucida Grande" w:cs="Lucida Grande"/>
-          <w:b/>
-          <w:bCs/>
-          <w:kern w:val="0"/>
-        </w:rPr>
-        <w:t>1</w:t>
+        <w:t>N1</w:t>
       </w:r>
       <w:r>
         <w:rPr>
@@ -1788,43 +1748,7 @@
         <w:rPr>
           <w:rFonts w:ascii="Lucida Grande" w:hAnsi="Lucida Grande" w:cs="Lucida Grande"/>
         </w:rPr>
-        <w:t>Volume shape: [</w:t>
-      </w:r>
-      <w:r>
-        <w:rPr>
-          <w:rFonts w:ascii="Lucida Grande" w:hAnsi="Lucida Grande" w:cs="Lucida Grande"/>
-        </w:rPr>
-        <w:t>45</w:t>
-      </w:r>
-      <w:r>
-        <w:rPr>
-          <w:rFonts w:ascii="Lucida Grande" w:hAnsi="Lucida Grande" w:cs="Lucida Grande"/>
-        </w:rPr>
-        <w:t xml:space="preserve">, </w:t>
-      </w:r>
-      <w:r>
-        <w:rPr>
-          <w:rFonts w:ascii="Lucida Grande" w:hAnsi="Lucida Grande" w:cs="Lucida Grande"/>
-        </w:rPr>
-        <w:t>183</w:t>
-      </w:r>
-      <w:r>
-        <w:rPr>
-          <w:rFonts w:ascii="Lucida Grande" w:hAnsi="Lucida Grande" w:cs="Lucida Grande"/>
-        </w:rPr>
-        <w:t xml:space="preserve">, </w:t>
-      </w:r>
-      <w:r>
-        <w:rPr>
-          <w:rFonts w:ascii="Lucida Grande" w:hAnsi="Lucida Grande" w:cs="Lucida Grande"/>
-        </w:rPr>
-        <w:t>183</w:t>
-      </w:r>
-      <w:r>
-        <w:rPr>
-          <w:rFonts w:ascii="Lucida Grande" w:hAnsi="Lucida Grande" w:cs="Lucida Grande"/>
-        </w:rPr>
-        <w:t>]</w:t>
+        <w:t>Volume shape: [45, 183, 183]</w:t>
       </w:r>
     </w:p>
     <w:p>
@@ -2052,25 +1976,32 @@
         <w:rPr>
           <w:rFonts w:ascii="Lucida Grande" w:hAnsi="Lucida Grande" w:cs="Lucida Grande"/>
         </w:rPr>
-        <w:t>Volume shape: [</w:t>
-      </w:r>
-      <w:r>
-        <w:rPr>
-          <w:rFonts w:ascii="Lucida Grande" w:hAnsi="Lucida Grande" w:cs="Lucida Grande"/>
-        </w:rPr>
-        <w:t>7</w:t>
-      </w:r>
-      <w:r>
-        <w:rPr>
-          <w:rFonts w:ascii="Lucida Grande" w:hAnsi="Lucida Grande" w:cs="Lucida Grande"/>
-        </w:rPr>
-        <w:t xml:space="preserve">5, </w:t>
-      </w:r>
-      <w:r>
-        <w:rPr>
-          <w:rFonts w:ascii="Lucida Grande" w:hAnsi="Lucida Grande" w:cs="Lucida Grande"/>
-        </w:rPr>
-        <w:t>305</w:t>
+        <w:t>Volume shape: [75, 305, 305]</w:t>
+      </w:r>
+    </w:p>
+    <w:p>
+      <w:pPr>
+        <w:rPr>
+          <w:rFonts w:ascii="Lucida Grande" w:hAnsi="Lucida Grande" w:cs="Lucida Grande"/>
+        </w:rPr>
+      </w:pPr>
+      <w:r>
+        <w:rPr>
+          <w:rFonts w:ascii="Lucida Grande" w:hAnsi="Lucida Grande" w:cs="Lucida Grande"/>
+        </w:rPr>
+        <w:t>The file guv7_GT.h5 is 223 M</w:t>
+      </w:r>
+      <w:r>
+        <w:rPr>
+          <w:rFonts w:ascii="Lucida Grande" w:hAnsi="Lucida Grande" w:cs="Lucida Grande"/>
+        </w:rPr>
+        <w:t>b</w:t>
+      </w:r>
+      <w:r>
+        <w:rPr>
+          <w:rFonts w:ascii="Lucida Grande" w:hAnsi="Lucida Grande" w:cs="Lucida Grande"/>
+        </w:rPr>
+        <w:t>yte</w:t>
       </w:r>
       <w:r>
         <w:rPr>
@@ -2082,13 +2013,7 @@
         <w:rPr>
           <w:rFonts w:ascii="Lucida Grande" w:hAnsi="Lucida Grande" w:cs="Lucida Grande"/>
         </w:rPr>
-        <w:t>305</w:t>
-      </w:r>
-      <w:r>
-        <w:rPr>
-          <w:rFonts w:ascii="Lucida Grande" w:hAnsi="Lucida Grande" w:cs="Lucida Grande"/>
-        </w:rPr>
-        <w:t>]</w:t>
+        <w:t>which is too big for uploading to GitHub</w:t>
       </w:r>
     </w:p>
     <w:p>

</xml_diff>

<commit_message>
Update results of latest exploration with Streamlit model
</commit_message>
<xml_diff>
--- a/objects/GUVs/List of GUV object volumes Aug2023.docx
+++ b/objects/GUVs/List of GUV object volumes Aug2023.docx
@@ -410,7 +410,7 @@
           <w:bCs/>
           <w:kern w:val="0"/>
         </w:rPr>
-        <w:t>=0.01]</w:t>
+        <w:t>=0.1]</w:t>
       </w:r>
     </w:p>
     <w:p>
@@ -671,7 +671,7 @@
           <w:bCs/>
           <w:kern w:val="0"/>
         </w:rPr>
-        <w:t>=-0.01]</w:t>
+        <w:t>=-0.1]</w:t>
       </w:r>
     </w:p>
     <w:p>
@@ -819,6 +819,294 @@
     </w:p>
     <w:p>
       <w:pPr>
+        <w:autoSpaceDE w:val="0"/>
+        <w:autoSpaceDN w:val="0"/>
+        <w:adjustRightInd w:val="0"/>
+        <w:rPr>
+          <w:rFonts w:ascii="Lucida Grande" w:hAnsi="Lucida Grande" w:cs="Lucida Grande"/>
+        </w:rPr>
+      </w:pPr>
+    </w:p>
+    <w:p>
+      <w:pPr>
+        <w:autoSpaceDE w:val="0"/>
+        <w:autoSpaceDN w:val="0"/>
+        <w:adjustRightInd w:val="0"/>
+        <w:rPr>
+          <w:rFonts w:ascii="Lucida Grande" w:hAnsi="Lucida Grande" w:cs="Lucida Grande"/>
+          <w:b/>
+          <w:bCs/>
+          <w:kern w:val="0"/>
+        </w:rPr>
+      </w:pPr>
+      <w:r>
+        <w:rPr>
+          <w:rFonts w:ascii="Lucida Grande" w:hAnsi="Lucida Grande" w:cs="Lucida Grande"/>
+          <w:b/>
+          <w:bCs/>
+          <w:kern w:val="0"/>
+        </w:rPr>
+        <w:t>guv</w:t>
+      </w:r>
+      <w:r>
+        <w:rPr>
+          <w:rFonts w:ascii="Lucida Grande" w:hAnsi="Lucida Grande" w:cs="Lucida Grande"/>
+          <w:b/>
+          <w:bCs/>
+          <w:kern w:val="0"/>
+        </w:rPr>
+        <w:t>1B</w:t>
+      </w:r>
+      <w:r>
+        <w:rPr>
+          <w:rFonts w:ascii="Lucida Grande" w:hAnsi="Lucida Grande" w:cs="Lucida Grande"/>
+          <w:b/>
+          <w:bCs/>
+          <w:kern w:val="0"/>
+        </w:rPr>
+        <w:t>_GT.h5 -&gt;</w:t>
+      </w:r>
+      <w:proofErr w:type="spellStart"/>
+      <w:proofErr w:type="gramStart"/>
+      <w:r>
+        <w:rPr>
+          <w:rFonts w:ascii="Lucida Grande" w:hAnsi="Lucida Grande" w:cs="Lucida Grande"/>
+          <w:b/>
+          <w:bCs/>
+          <w:kern w:val="0"/>
+        </w:rPr>
+        <w:t>guvBir</w:t>
+      </w:r>
+      <w:proofErr w:type="spellEnd"/>
+      <w:r>
+        <w:rPr>
+          <w:rFonts w:ascii="Lucida Grande" w:hAnsi="Lucida Grande" w:cs="Lucida Grande"/>
+          <w:b/>
+          <w:bCs/>
+          <w:kern w:val="0"/>
+        </w:rPr>
+        <w:t>[</w:t>
+      </w:r>
+      <w:proofErr w:type="gramEnd"/>
+      <w:r>
+        <w:rPr>
+          <w:rFonts w:ascii="Lucida Grande" w:hAnsi="Lucida Grande" w:cs="Lucida Grande"/>
+          <w:b/>
+          <w:bCs/>
+          <w:kern w:val="0"/>
+        </w:rPr>
+        <w:t>radius=</w:t>
+      </w:r>
+      <w:r>
+        <w:rPr>
+          <w:rFonts w:ascii="Lucida Grande" w:hAnsi="Lucida Grande" w:cs="Lucida Grande"/>
+          <w:b/>
+          <w:bCs/>
+          <w:kern w:val="0"/>
+        </w:rPr>
+        <w:t>3</w:t>
+      </w:r>
+      <w:r>
+        <w:rPr>
+          <w:rFonts w:ascii="Lucida Grande" w:hAnsi="Lucida Grande" w:cs="Lucida Grande"/>
+          <w:b/>
+          <w:bCs/>
+          <w:kern w:val="0"/>
+        </w:rPr>
+        <w:t xml:space="preserve">.5, membrane thickness=1, </w:t>
+      </w:r>
+      <w:proofErr w:type="spellStart"/>
+      <w:r>
+        <w:rPr>
+          <w:rFonts w:ascii="Lucida Grande" w:hAnsi="Lucida Grande" w:cs="Lucida Grande"/>
+          <w:b/>
+          <w:bCs/>
+          <w:kern w:val="0"/>
+        </w:rPr>
+        <w:t>Δn</w:t>
+      </w:r>
+      <w:proofErr w:type="spellEnd"/>
+      <w:r>
+        <w:rPr>
+          <w:rFonts w:ascii="Lucida Grande" w:hAnsi="Lucida Grande" w:cs="Lucida Grande"/>
+          <w:b/>
+          <w:bCs/>
+          <w:kern w:val="0"/>
+        </w:rPr>
+        <w:t>=0.1]</w:t>
+      </w:r>
+    </w:p>
+    <w:p>
+      <w:pPr>
+        <w:rPr>
+          <w:rFonts w:ascii="Lucida Grande" w:hAnsi="Lucida Grande" w:cs="Lucida Grande"/>
+        </w:rPr>
+      </w:pPr>
+      <w:r>
+        <w:rPr>
+          <w:rFonts w:ascii="Lucida Grande" w:hAnsi="Lucida Grande" w:cs="Lucida Grande"/>
+        </w:rPr>
+        <w:t>Volume shape: [15, 61, 61]</w:t>
+      </w:r>
+    </w:p>
+    <w:p>
+      <w:pPr>
+        <w:rPr>
+          <w:rFonts w:ascii="Lucida Grande" w:hAnsi="Lucida Grande" w:cs="Lucida Grande"/>
+        </w:rPr>
+      </w:pPr>
+    </w:p>
+    <w:p>
+      <w:pPr>
+        <w:autoSpaceDE w:val="0"/>
+        <w:autoSpaceDN w:val="0"/>
+        <w:adjustRightInd w:val="0"/>
+        <w:rPr>
+          <w:rFonts w:ascii="Lucida Grande" w:hAnsi="Lucida Grande" w:cs="Lucida Grande"/>
+          <w:b/>
+          <w:bCs/>
+          <w:kern w:val="0"/>
+        </w:rPr>
+      </w:pPr>
+      <w:r>
+        <w:rPr>
+          <w:rFonts w:ascii="Lucida Grande" w:hAnsi="Lucida Grande" w:cs="Lucida Grande"/>
+          <w:b/>
+          <w:bCs/>
+          <w:kern w:val="0"/>
+        </w:rPr>
+        <w:t>guv</w:t>
+      </w:r>
+      <w:r>
+        <w:rPr>
+          <w:rFonts w:ascii="Lucida Grande" w:hAnsi="Lucida Grande" w:cs="Lucida Grande"/>
+          <w:b/>
+          <w:bCs/>
+          <w:kern w:val="0"/>
+        </w:rPr>
+        <w:t>2</w:t>
+      </w:r>
+      <w:r>
+        <w:rPr>
+          <w:rFonts w:ascii="Lucida Grande" w:hAnsi="Lucida Grande" w:cs="Lucida Grande"/>
+          <w:b/>
+          <w:bCs/>
+          <w:kern w:val="0"/>
+        </w:rPr>
+        <w:t>B</w:t>
+      </w:r>
+      <w:r>
+        <w:rPr>
+          <w:rFonts w:ascii="Lucida Grande" w:hAnsi="Lucida Grande" w:cs="Lucida Grande"/>
+          <w:b/>
+          <w:bCs/>
+          <w:kern w:val="0"/>
+        </w:rPr>
+        <w:t>_GT.h5 -&gt;</w:t>
+      </w:r>
+      <w:proofErr w:type="spellStart"/>
+      <w:proofErr w:type="gramStart"/>
+      <w:r>
+        <w:rPr>
+          <w:rFonts w:ascii="Lucida Grande" w:hAnsi="Lucida Grande" w:cs="Lucida Grande"/>
+          <w:b/>
+          <w:bCs/>
+          <w:kern w:val="0"/>
+        </w:rPr>
+        <w:t>guvBir</w:t>
+      </w:r>
+      <w:proofErr w:type="spellEnd"/>
+      <w:r>
+        <w:rPr>
+          <w:rFonts w:ascii="Lucida Grande" w:hAnsi="Lucida Grande" w:cs="Lucida Grande"/>
+          <w:b/>
+          <w:bCs/>
+          <w:kern w:val="0"/>
+        </w:rPr>
+        <w:t>[</w:t>
+      </w:r>
+      <w:proofErr w:type="gramEnd"/>
+      <w:r>
+        <w:rPr>
+          <w:rFonts w:ascii="Lucida Grande" w:hAnsi="Lucida Grande" w:cs="Lucida Grande"/>
+          <w:b/>
+          <w:bCs/>
+          <w:kern w:val="0"/>
+        </w:rPr>
+        <w:t>radius=</w:t>
+      </w:r>
+      <w:r>
+        <w:rPr>
+          <w:rFonts w:ascii="Lucida Grande" w:hAnsi="Lucida Grande" w:cs="Lucida Grande"/>
+          <w:b/>
+          <w:bCs/>
+          <w:kern w:val="0"/>
+        </w:rPr>
+        <w:t>3</w:t>
+      </w:r>
+      <w:r>
+        <w:rPr>
+          <w:rFonts w:ascii="Lucida Grande" w:hAnsi="Lucida Grande" w:cs="Lucida Grande"/>
+          <w:b/>
+          <w:bCs/>
+          <w:kern w:val="0"/>
+        </w:rPr>
+        <w:t xml:space="preserve">.5, membrane thickness=1, </w:t>
+      </w:r>
+      <w:proofErr w:type="spellStart"/>
+      <w:r>
+        <w:rPr>
+          <w:rFonts w:ascii="Lucida Grande" w:hAnsi="Lucida Grande" w:cs="Lucida Grande"/>
+          <w:b/>
+          <w:bCs/>
+          <w:kern w:val="0"/>
+        </w:rPr>
+        <w:t>Δn</w:t>
+      </w:r>
+      <w:proofErr w:type="spellEnd"/>
+      <w:r>
+        <w:rPr>
+          <w:rFonts w:ascii="Lucida Grande" w:hAnsi="Lucida Grande" w:cs="Lucida Grande"/>
+          <w:b/>
+          <w:bCs/>
+          <w:kern w:val="0"/>
+        </w:rPr>
+        <w:t>=</w:t>
+      </w:r>
+      <w:r>
+        <w:rPr>
+          <w:rFonts w:ascii="Lucida Grande" w:hAnsi="Lucida Grande" w:cs="Lucida Grande"/>
+          <w:b/>
+          <w:bCs/>
+          <w:kern w:val="0"/>
+        </w:rPr>
+        <w:t>-</w:t>
+      </w:r>
+      <w:r>
+        <w:rPr>
+          <w:rFonts w:ascii="Lucida Grande" w:hAnsi="Lucida Grande" w:cs="Lucida Grande"/>
+          <w:b/>
+          <w:bCs/>
+          <w:kern w:val="0"/>
+        </w:rPr>
+        <w:t>0.1]</w:t>
+      </w:r>
+    </w:p>
+    <w:p>
+      <w:pPr>
+        <w:rPr>
+          <w:rFonts w:ascii="Lucida Grande" w:hAnsi="Lucida Grande" w:cs="Lucida Grande"/>
+        </w:rPr>
+      </w:pPr>
+      <w:r>
+        <w:rPr>
+          <w:rFonts w:ascii="Lucida Grande" w:hAnsi="Lucida Grande" w:cs="Lucida Grande"/>
+        </w:rPr>
+        <w:t>Volume shape: [15, 61, 61]</w:t>
+      </w:r>
+    </w:p>
+    <w:p>
+      <w:pPr>
         <w:rPr>
           <w:rFonts w:ascii="Lucida Grande" w:hAnsi="Lucida Grande" w:cs="Lucida Grande"/>
         </w:rPr>
@@ -1173,25 +1461,25 @@
           <w:bCs/>
           <w:kern w:val="0"/>
         </w:rPr>
-        <w:t>guv4</w:t>
-      </w:r>
-      <w:r>
-        <w:rPr>
-          <w:rFonts w:ascii="Lucida Grande" w:hAnsi="Lucida Grande" w:cs="Lucida Grande"/>
-          <w:b/>
-          <w:bCs/>
-          <w:kern w:val="0"/>
-        </w:rPr>
-        <w:t>_GT</w:t>
-      </w:r>
-      <w:r>
-        <w:rPr>
-          <w:rFonts w:ascii="Lucida Grande" w:hAnsi="Lucida Grande" w:cs="Lucida Grande"/>
-          <w:b/>
-          <w:bCs/>
-          <w:kern w:val="0"/>
-        </w:rPr>
-        <w:t xml:space="preserve">.h5 -&gt; </w:t>
+        <w:t>guv3</w:t>
+      </w:r>
+      <w:r>
+        <w:rPr>
+          <w:rFonts w:ascii="Lucida Grande" w:hAnsi="Lucida Grande" w:cs="Lucida Grande"/>
+          <w:b/>
+          <w:bCs/>
+          <w:kern w:val="0"/>
+        </w:rPr>
+        <w:t>N1</w:t>
+      </w:r>
+      <w:r>
+        <w:rPr>
+          <w:rFonts w:ascii="Lucida Grande" w:hAnsi="Lucida Grande" w:cs="Lucida Grande"/>
+          <w:b/>
+          <w:bCs/>
+          <w:kern w:val="0"/>
+        </w:rPr>
+        <w:t>_GT.h5 -&gt;</w:t>
       </w:r>
       <w:proofErr w:type="spellStart"/>
       <w:proofErr w:type="gramStart"/>
@@ -1222,7 +1510,7 @@
           <w:bCs/>
           <w:kern w:val="0"/>
         </w:rPr>
-        <w:t xml:space="preserve">radius=9.5, membrane thickness=1, </w:t>
+        <w:t xml:space="preserve">radius=6.5, membrane thickness=1, </w:t>
       </w:r>
       <w:proofErr w:type="spellStart"/>
       <w:r>
@@ -1247,63 +1535,79 @@
     </w:p>
     <w:p>
       <w:pPr>
-        <w:rPr>
-          <w:rFonts w:ascii="Lucida Grande" w:hAnsi="Lucida Grande" w:cs="Lucida Grande"/>
-        </w:rPr>
-      </w:pPr>
-      <w:r>
-        <w:rPr>
-          <w:rFonts w:ascii="Lucida Grande" w:hAnsi="Lucida Grande" w:cs="Lucida Grande"/>
-        </w:rPr>
-        <w:t>Volume shape: [23, 91, 91]</w:t>
-      </w:r>
-    </w:p>
-    <w:p>
-      <w:pPr>
-        <w:autoSpaceDE w:val="0"/>
-        <w:autoSpaceDN w:val="0"/>
-        <w:adjustRightInd w:val="0"/>
-        <w:rPr>
-          <w:rFonts w:ascii="Lucida Grande" w:hAnsi="Lucida Grande" w:cs="Lucida Grande"/>
-        </w:rPr>
-      </w:pPr>
-      <w:r>
-        <w:rPr>
-          <w:rFonts w:ascii="Lucida Grande" w:hAnsi="Lucida Grande" w:cs="Lucida Grande"/>
-        </w:rPr>
-        <w:t>Additional information in: guvsJuly18.docx</w:t>
-      </w:r>
-    </w:p>
-    <w:p>
-      <w:pPr>
-        <w:autoSpaceDE w:val="0"/>
-        <w:autoSpaceDN w:val="0"/>
-        <w:adjustRightInd w:val="0"/>
-        <w:rPr>
-          <w:rFonts w:ascii="Lucida Grande" w:hAnsi="Lucida Grande" w:cs="Lucida Grande"/>
-        </w:rPr>
-      </w:pPr>
-    </w:p>
-    <w:p>
-      <w:pPr>
-        <w:autoSpaceDE w:val="0"/>
-        <w:autoSpaceDN w:val="0"/>
-        <w:adjustRightInd w:val="0"/>
-        <w:rPr>
-          <w:rFonts w:ascii="Lucida Grande" w:hAnsi="Lucida Grande" w:cs="Lucida Grande"/>
-          <w:b/>
-          <w:bCs/>
-          <w:kern w:val="0"/>
-        </w:rPr>
-      </w:pPr>
-      <w:r>
-        <w:rPr>
-          <w:rFonts w:ascii="Lucida Grande" w:hAnsi="Lucida Grande" w:cs="Lucida Grande"/>
-          <w:b/>
-          <w:bCs/>
-          <w:kern w:val="0"/>
-        </w:rPr>
-        <w:t>guv4</w:t>
+        <w:autoSpaceDE w:val="0"/>
+        <w:autoSpaceDN w:val="0"/>
+        <w:adjustRightInd w:val="0"/>
+        <w:ind w:left="1440" w:firstLine="720"/>
+        <w:rPr>
+          <w:rFonts w:ascii="Lucida Grande" w:hAnsi="Lucida Grande" w:cs="Lucida Grande"/>
+          <w:b/>
+          <w:bCs/>
+          <w:kern w:val="0"/>
+        </w:rPr>
+      </w:pPr>
+      <w:r>
+        <w:rPr>
+          <w:rFonts w:ascii="Lucida Grande" w:hAnsi="Lucida Grande" w:cs="Lucida Grande"/>
+          <w:b/>
+          <w:bCs/>
+          <w:kern w:val="0"/>
+        </w:rPr>
+        <w:t>with noise added to GUV and volume data</w:t>
+      </w:r>
+    </w:p>
+    <w:p>
+      <w:pPr>
+        <w:rPr>
+          <w:rFonts w:ascii="Lucida Grande" w:hAnsi="Lucida Grande" w:cs="Lucida Grande"/>
+        </w:rPr>
+      </w:pPr>
+      <w:r>
+        <w:rPr>
+          <w:rFonts w:ascii="Lucida Grande" w:hAnsi="Lucida Grande" w:cs="Lucida Grande"/>
+        </w:rPr>
+        <w:t>Volume shape: [15, 61, 61]</w:t>
+      </w:r>
+    </w:p>
+    <w:p>
+      <w:pPr>
+        <w:rPr>
+          <w:rFonts w:ascii="Lucida Grande" w:hAnsi="Lucida Grande" w:cs="Lucida Grande"/>
+          <w:b/>
+          <w:bCs/>
+          <w:noProof/>
+        </w:rPr>
+      </w:pPr>
+    </w:p>
+    <w:p>
+      <w:pPr>
+        <w:autoSpaceDE w:val="0"/>
+        <w:autoSpaceDN w:val="0"/>
+        <w:adjustRightInd w:val="0"/>
+        <w:rPr>
+          <w:rFonts w:ascii="Lucida Grande" w:hAnsi="Lucida Grande" w:cs="Lucida Grande"/>
+          <w:b/>
+          <w:bCs/>
+          <w:kern w:val="0"/>
+        </w:rPr>
+      </w:pPr>
+      <w:r>
+        <w:rPr>
+          <w:rFonts w:ascii="Lucida Grande" w:hAnsi="Lucida Grande" w:cs="Lucida Grande"/>
+          <w:b/>
+          <w:bCs/>
+          <w:kern w:val="0"/>
+        </w:rPr>
+        <w:t>guv3</w:t>
+      </w:r>
+      <w:r>
+        <w:rPr>
+          <w:rFonts w:ascii="Lucida Grande" w:hAnsi="Lucida Grande" w:cs="Lucida Grande"/>
+          <w:b/>
+          <w:bCs/>
+          <w:kern w:val="0"/>
+        </w:rPr>
+        <w:t>B</w:t>
       </w:r>
       <w:r>
         <w:rPr>
@@ -1321,25 +1625,7 @@
           <w:bCs/>
           <w:kern w:val="0"/>
         </w:rPr>
-        <w:t>_GT.h5-</w:t>
-      </w:r>
-      <w:r>
-        <w:rPr>
-          <w:rFonts w:ascii="Lucida Grande" w:hAnsi="Lucida Grande" w:cs="Lucida Grande"/>
-          <w:b/>
-          <w:bCs/>
-          <w:kern w:val="0"/>
-        </w:rPr>
-        <w:t>&gt;</w:t>
-      </w:r>
-      <w:r>
-        <w:rPr>
-          <w:rFonts w:ascii="Lucida Grande" w:hAnsi="Lucida Grande" w:cs="Lucida Grande"/>
-          <w:b/>
-          <w:bCs/>
-          <w:kern w:val="0"/>
-        </w:rPr>
-        <w:tab/>
+        <w:t>_GT.h5 -&gt;</w:t>
       </w:r>
       <w:proofErr w:type="spellStart"/>
       <w:proofErr w:type="gramStart"/>
@@ -1370,6 +1656,654 @@
           <w:bCs/>
           <w:kern w:val="0"/>
         </w:rPr>
+        <w:t xml:space="preserve">radius=6.5, membrane thickness=1, </w:t>
+      </w:r>
+      <w:proofErr w:type="spellStart"/>
+      <w:r>
+        <w:rPr>
+          <w:rFonts w:ascii="Lucida Grande" w:hAnsi="Lucida Grande" w:cs="Lucida Grande"/>
+          <w:b/>
+          <w:bCs/>
+          <w:color w:val="FF0000"/>
+          <w:kern w:val="0"/>
+        </w:rPr>
+        <w:t>Δn</w:t>
+      </w:r>
+      <w:proofErr w:type="spellEnd"/>
+      <w:r>
+        <w:rPr>
+          <w:rFonts w:ascii="Lucida Grande" w:hAnsi="Lucida Grande" w:cs="Lucida Grande"/>
+          <w:b/>
+          <w:bCs/>
+          <w:color w:val="FF0000"/>
+          <w:kern w:val="0"/>
+        </w:rPr>
+        <w:t>=0.0</w:t>
+      </w:r>
+      <w:r>
+        <w:rPr>
+          <w:rFonts w:ascii="Lucida Grande" w:hAnsi="Lucida Grande" w:cs="Lucida Grande"/>
+          <w:b/>
+          <w:bCs/>
+          <w:color w:val="FF0000"/>
+          <w:kern w:val="0"/>
+        </w:rPr>
+        <w:t>02</w:t>
+      </w:r>
+      <w:r>
+        <w:rPr>
+          <w:rFonts w:ascii="Lucida Grande" w:hAnsi="Lucida Grande" w:cs="Lucida Grande"/>
+          <w:b/>
+          <w:bCs/>
+          <w:kern w:val="0"/>
+        </w:rPr>
+        <w:t>]</w:t>
+      </w:r>
+    </w:p>
+    <w:p>
+      <w:pPr>
+        <w:autoSpaceDE w:val="0"/>
+        <w:autoSpaceDN w:val="0"/>
+        <w:adjustRightInd w:val="0"/>
+        <w:ind w:left="1440" w:firstLine="720"/>
+        <w:rPr>
+          <w:rFonts w:ascii="Lucida Grande" w:hAnsi="Lucida Grande" w:cs="Lucida Grande"/>
+          <w:b/>
+          <w:bCs/>
+          <w:kern w:val="0"/>
+        </w:rPr>
+      </w:pPr>
+      <w:r>
+        <w:rPr>
+          <w:rFonts w:ascii="Lucida Grande" w:hAnsi="Lucida Grande" w:cs="Lucida Grande"/>
+          <w:b/>
+          <w:bCs/>
+          <w:kern w:val="0"/>
+        </w:rPr>
+        <w:t>with noise added to GUV and volume data</w:t>
+      </w:r>
+    </w:p>
+    <w:p>
+      <w:pPr>
+        <w:rPr>
+          <w:rFonts w:ascii="Lucida Grande" w:hAnsi="Lucida Grande" w:cs="Lucida Grande"/>
+        </w:rPr>
+      </w:pPr>
+      <w:r>
+        <w:rPr>
+          <w:rFonts w:ascii="Lucida Grande" w:hAnsi="Lucida Grande" w:cs="Lucida Grande"/>
+        </w:rPr>
+        <w:t>Volume shape: [15, 61, 61]</w:t>
+      </w:r>
+    </w:p>
+    <w:p>
+      <w:pPr>
+        <w:rPr>
+          <w:rFonts w:ascii="Lucida Grande" w:hAnsi="Lucida Grande" w:cs="Lucida Grande"/>
+          <w:b/>
+          <w:bCs/>
+          <w:noProof/>
+        </w:rPr>
+      </w:pPr>
+    </w:p>
+    <w:p>
+      <w:pPr>
+        <w:autoSpaceDE w:val="0"/>
+        <w:autoSpaceDN w:val="0"/>
+        <w:adjustRightInd w:val="0"/>
+        <w:rPr>
+          <w:rFonts w:ascii="Lucida Grande" w:hAnsi="Lucida Grande" w:cs="Lucida Grande"/>
+          <w:b/>
+          <w:bCs/>
+          <w:kern w:val="0"/>
+        </w:rPr>
+      </w:pPr>
+      <w:r>
+        <w:rPr>
+          <w:rFonts w:ascii="Lucida Grande" w:hAnsi="Lucida Grande" w:cs="Lucida Grande"/>
+          <w:b/>
+          <w:bCs/>
+          <w:kern w:val="0"/>
+        </w:rPr>
+        <w:t>guv3</w:t>
+      </w:r>
+      <w:r>
+        <w:rPr>
+          <w:rFonts w:ascii="Lucida Grande" w:hAnsi="Lucida Grande" w:cs="Lucida Grande"/>
+          <w:b/>
+          <w:bCs/>
+          <w:kern w:val="0"/>
+        </w:rPr>
+        <w:t>N</w:t>
+      </w:r>
+      <w:r>
+        <w:rPr>
+          <w:rFonts w:ascii="Lucida Grande" w:hAnsi="Lucida Grande" w:cs="Lucida Grande"/>
+          <w:b/>
+          <w:bCs/>
+          <w:kern w:val="0"/>
+        </w:rPr>
+        <w:t>2</w:t>
+      </w:r>
+      <w:r>
+        <w:rPr>
+          <w:rFonts w:ascii="Lucida Grande" w:hAnsi="Lucida Grande" w:cs="Lucida Grande"/>
+          <w:b/>
+          <w:bCs/>
+          <w:kern w:val="0"/>
+        </w:rPr>
+        <w:t>_GT.h5 -&gt;</w:t>
+      </w:r>
+      <w:proofErr w:type="spellStart"/>
+      <w:proofErr w:type="gramStart"/>
+      <w:r>
+        <w:rPr>
+          <w:rFonts w:ascii="Lucida Grande" w:hAnsi="Lucida Grande" w:cs="Lucida Grande"/>
+          <w:b/>
+          <w:bCs/>
+          <w:kern w:val="0"/>
+        </w:rPr>
+        <w:t>guvBir</w:t>
+      </w:r>
+      <w:proofErr w:type="spellEnd"/>
+      <w:r>
+        <w:rPr>
+          <w:rFonts w:ascii="Lucida Grande" w:hAnsi="Lucida Grande" w:cs="Lucida Grande"/>
+          <w:b/>
+          <w:bCs/>
+          <w:kern w:val="0"/>
+        </w:rPr>
+        <w:t>[</w:t>
+      </w:r>
+      <w:proofErr w:type="gramEnd"/>
+      <w:r>
+        <w:rPr>
+          <w:rFonts w:ascii="Lucida Grande" w:hAnsi="Lucida Grande" w:cs="Lucida Grande"/>
+          <w:b/>
+          <w:bCs/>
+          <w:kern w:val="0"/>
+        </w:rPr>
+        <w:t xml:space="preserve">radius=6.5, membrane thickness=1, </w:t>
+      </w:r>
+      <w:proofErr w:type="spellStart"/>
+      <w:r>
+        <w:rPr>
+          <w:rFonts w:ascii="Lucida Grande" w:hAnsi="Lucida Grande" w:cs="Lucida Grande"/>
+          <w:b/>
+          <w:bCs/>
+          <w:color w:val="FF0000"/>
+          <w:kern w:val="0"/>
+        </w:rPr>
+        <w:t>Δn</w:t>
+      </w:r>
+      <w:proofErr w:type="spellEnd"/>
+      <w:r>
+        <w:rPr>
+          <w:rFonts w:ascii="Lucida Grande" w:hAnsi="Lucida Grande" w:cs="Lucida Grande"/>
+          <w:b/>
+          <w:bCs/>
+          <w:color w:val="FF0000"/>
+          <w:kern w:val="0"/>
+        </w:rPr>
+        <w:t>=0.0</w:t>
+      </w:r>
+      <w:r>
+        <w:rPr>
+          <w:rFonts w:ascii="Lucida Grande" w:hAnsi="Lucida Grande" w:cs="Lucida Grande"/>
+          <w:b/>
+          <w:bCs/>
+          <w:color w:val="FF0000"/>
+          <w:kern w:val="0"/>
+        </w:rPr>
+        <w:t>02</w:t>
+      </w:r>
+      <w:r>
+        <w:rPr>
+          <w:rFonts w:ascii="Lucida Grande" w:hAnsi="Lucida Grande" w:cs="Lucida Grande"/>
+          <w:b/>
+          <w:bCs/>
+          <w:kern w:val="0"/>
+        </w:rPr>
+        <w:t>]</w:t>
+      </w:r>
+    </w:p>
+    <w:p>
+      <w:pPr>
+        <w:autoSpaceDE w:val="0"/>
+        <w:autoSpaceDN w:val="0"/>
+        <w:adjustRightInd w:val="0"/>
+        <w:ind w:left="1440" w:firstLine="720"/>
+        <w:rPr>
+          <w:rFonts w:ascii="Lucida Grande" w:hAnsi="Lucida Grande" w:cs="Lucida Grande"/>
+          <w:b/>
+          <w:bCs/>
+          <w:kern w:val="0"/>
+        </w:rPr>
+      </w:pPr>
+      <w:r>
+        <w:rPr>
+          <w:rFonts w:ascii="Lucida Grande" w:hAnsi="Lucida Grande" w:cs="Lucida Grande"/>
+          <w:b/>
+          <w:bCs/>
+          <w:kern w:val="0"/>
+        </w:rPr>
+        <w:t>with</w:t>
+      </w:r>
+      <w:r>
+        <w:rPr>
+          <w:rFonts w:ascii="Lucida Grande" w:hAnsi="Lucida Grande" w:cs="Lucida Grande"/>
+          <w:b/>
+          <w:bCs/>
+          <w:kern w:val="0"/>
+        </w:rPr>
+        <w:t xml:space="preserve"> (larger)</w:t>
+      </w:r>
+      <w:r>
+        <w:rPr>
+          <w:rFonts w:ascii="Lucida Grande" w:hAnsi="Lucida Grande" w:cs="Lucida Grande"/>
+          <w:b/>
+          <w:bCs/>
+          <w:kern w:val="0"/>
+        </w:rPr>
+        <w:t xml:space="preserve"> noise added to GUV and volume data</w:t>
+      </w:r>
+    </w:p>
+    <w:p>
+      <w:pPr>
+        <w:rPr>
+          <w:rFonts w:ascii="Lucida Grande" w:hAnsi="Lucida Grande" w:cs="Lucida Grande"/>
+        </w:rPr>
+      </w:pPr>
+      <w:r>
+        <w:rPr>
+          <w:rFonts w:ascii="Lucida Grande" w:hAnsi="Lucida Grande" w:cs="Lucida Grande"/>
+        </w:rPr>
+        <w:t>Volume shape: [15, 61, 61]</w:t>
+      </w:r>
+    </w:p>
+    <w:p>
+      <w:pPr>
+        <w:rPr>
+          <w:rFonts w:ascii="Lucida Grande" w:hAnsi="Lucida Grande" w:cs="Lucida Grande"/>
+          <w:b/>
+          <w:bCs/>
+          <w:noProof/>
+        </w:rPr>
+      </w:pPr>
+    </w:p>
+    <w:p>
+      <w:pPr>
+        <w:autoSpaceDE w:val="0"/>
+        <w:autoSpaceDN w:val="0"/>
+        <w:adjustRightInd w:val="0"/>
+        <w:rPr>
+          <w:rFonts w:ascii="Lucida Grande" w:hAnsi="Lucida Grande" w:cs="Lucida Grande"/>
+          <w:b/>
+          <w:bCs/>
+          <w:kern w:val="0"/>
+        </w:rPr>
+      </w:pPr>
+      <w:r>
+        <w:rPr>
+          <w:rFonts w:ascii="Lucida Grande" w:hAnsi="Lucida Grande" w:cs="Lucida Grande"/>
+          <w:b/>
+          <w:bCs/>
+          <w:kern w:val="0"/>
+        </w:rPr>
+        <w:t>guv3</w:t>
+      </w:r>
+      <w:r>
+        <w:rPr>
+          <w:rFonts w:ascii="Lucida Grande" w:hAnsi="Lucida Grande" w:cs="Lucida Grande"/>
+          <w:b/>
+          <w:bCs/>
+          <w:kern w:val="0"/>
+        </w:rPr>
+        <w:t>B</w:t>
+      </w:r>
+      <w:r>
+        <w:rPr>
+          <w:rFonts w:ascii="Lucida Grande" w:hAnsi="Lucida Grande" w:cs="Lucida Grande"/>
+          <w:b/>
+          <w:bCs/>
+          <w:kern w:val="0"/>
+        </w:rPr>
+        <w:t>N2</w:t>
+      </w:r>
+      <w:r>
+        <w:rPr>
+          <w:rFonts w:ascii="Lucida Grande" w:hAnsi="Lucida Grande" w:cs="Lucida Grande"/>
+          <w:b/>
+          <w:bCs/>
+          <w:kern w:val="0"/>
+        </w:rPr>
+        <w:t>_GT.h5 -&gt;</w:t>
+      </w:r>
+      <w:proofErr w:type="spellStart"/>
+      <w:proofErr w:type="gramStart"/>
+      <w:r>
+        <w:rPr>
+          <w:rFonts w:ascii="Lucida Grande" w:hAnsi="Lucida Grande" w:cs="Lucida Grande"/>
+          <w:b/>
+          <w:bCs/>
+          <w:kern w:val="0"/>
+        </w:rPr>
+        <w:t>guvBir</w:t>
+      </w:r>
+      <w:proofErr w:type="spellEnd"/>
+      <w:r>
+        <w:rPr>
+          <w:rFonts w:ascii="Lucida Grande" w:hAnsi="Lucida Grande" w:cs="Lucida Grande"/>
+          <w:b/>
+          <w:bCs/>
+          <w:kern w:val="0"/>
+        </w:rPr>
+        <w:t>[</w:t>
+      </w:r>
+      <w:proofErr w:type="gramEnd"/>
+      <w:r>
+        <w:rPr>
+          <w:rFonts w:ascii="Lucida Grande" w:hAnsi="Lucida Grande" w:cs="Lucida Grande"/>
+          <w:b/>
+          <w:bCs/>
+          <w:kern w:val="0"/>
+        </w:rPr>
+        <w:t xml:space="preserve">radius=6.5, membrane thickness=1, </w:t>
+      </w:r>
+      <w:proofErr w:type="spellStart"/>
+      <w:r>
+        <w:rPr>
+          <w:rFonts w:ascii="Lucida Grande" w:hAnsi="Lucida Grande" w:cs="Lucida Grande"/>
+          <w:b/>
+          <w:bCs/>
+          <w:color w:val="FF0000"/>
+          <w:kern w:val="0"/>
+        </w:rPr>
+        <w:t>Δn</w:t>
+      </w:r>
+      <w:proofErr w:type="spellEnd"/>
+      <w:r>
+        <w:rPr>
+          <w:rFonts w:ascii="Lucida Grande" w:hAnsi="Lucida Grande" w:cs="Lucida Grande"/>
+          <w:b/>
+          <w:bCs/>
+          <w:color w:val="FF0000"/>
+          <w:kern w:val="0"/>
+        </w:rPr>
+        <w:t>=0.002</w:t>
+      </w:r>
+      <w:r>
+        <w:rPr>
+          <w:rFonts w:ascii="Lucida Grande" w:hAnsi="Lucida Grande" w:cs="Lucida Grande"/>
+          <w:b/>
+          <w:bCs/>
+          <w:kern w:val="0"/>
+        </w:rPr>
+        <w:t>]</w:t>
+      </w:r>
+    </w:p>
+    <w:p>
+      <w:pPr>
+        <w:autoSpaceDE w:val="0"/>
+        <w:autoSpaceDN w:val="0"/>
+        <w:adjustRightInd w:val="0"/>
+        <w:ind w:left="1440" w:firstLine="720"/>
+        <w:rPr>
+          <w:rFonts w:ascii="Lucida Grande" w:hAnsi="Lucida Grande" w:cs="Lucida Grande"/>
+          <w:b/>
+          <w:bCs/>
+          <w:kern w:val="0"/>
+        </w:rPr>
+      </w:pPr>
+      <w:r>
+        <w:rPr>
+          <w:rFonts w:ascii="Lucida Grande" w:hAnsi="Lucida Grande" w:cs="Lucida Grande"/>
+          <w:b/>
+          <w:bCs/>
+          <w:kern w:val="0"/>
+        </w:rPr>
+        <w:t>with (larger) noise added to GUV and volume data</w:t>
+      </w:r>
+    </w:p>
+    <w:p>
+      <w:pPr>
+        <w:rPr>
+          <w:rFonts w:ascii="Lucida Grande" w:hAnsi="Lucida Grande" w:cs="Lucida Grande"/>
+        </w:rPr>
+      </w:pPr>
+      <w:r>
+        <w:rPr>
+          <w:rFonts w:ascii="Lucida Grande" w:hAnsi="Lucida Grande" w:cs="Lucida Grande"/>
+        </w:rPr>
+        <w:t>Volume shape: [15, 61, 61]</w:t>
+      </w:r>
+    </w:p>
+    <w:p>
+      <w:pPr>
+        <w:rPr>
+          <w:rFonts w:ascii="Lucida Grande" w:hAnsi="Lucida Grande" w:cs="Lucida Grande"/>
+          <w:b/>
+          <w:bCs/>
+          <w:noProof/>
+        </w:rPr>
+      </w:pPr>
+    </w:p>
+    <w:p>
+      <w:pPr>
+        <w:autoSpaceDE w:val="0"/>
+        <w:autoSpaceDN w:val="0"/>
+        <w:adjustRightInd w:val="0"/>
+        <w:rPr>
+          <w:rFonts w:ascii="Lucida Grande" w:hAnsi="Lucida Grande" w:cs="Lucida Grande"/>
+          <w:b/>
+          <w:bCs/>
+          <w:kern w:val="0"/>
+        </w:rPr>
+      </w:pPr>
+      <w:r>
+        <w:rPr>
+          <w:rFonts w:ascii="Lucida Grande" w:hAnsi="Lucida Grande" w:cs="Lucida Grande"/>
+          <w:b/>
+          <w:bCs/>
+          <w:kern w:val="0"/>
+        </w:rPr>
+        <w:t>guv4</w:t>
+      </w:r>
+      <w:r>
+        <w:rPr>
+          <w:rFonts w:ascii="Lucida Grande" w:hAnsi="Lucida Grande" w:cs="Lucida Grande"/>
+          <w:b/>
+          <w:bCs/>
+          <w:kern w:val="0"/>
+        </w:rPr>
+        <w:t>_GT</w:t>
+      </w:r>
+      <w:r>
+        <w:rPr>
+          <w:rFonts w:ascii="Lucida Grande" w:hAnsi="Lucida Grande" w:cs="Lucida Grande"/>
+          <w:b/>
+          <w:bCs/>
+          <w:kern w:val="0"/>
+        </w:rPr>
+        <w:t xml:space="preserve">.h5 -&gt; </w:t>
+      </w:r>
+      <w:proofErr w:type="spellStart"/>
+      <w:proofErr w:type="gramStart"/>
+      <w:r>
+        <w:rPr>
+          <w:rFonts w:ascii="Lucida Grande" w:hAnsi="Lucida Grande" w:cs="Lucida Grande"/>
+          <w:b/>
+          <w:bCs/>
+          <w:kern w:val="0"/>
+        </w:rPr>
+        <w:t>guvBir</w:t>
+      </w:r>
+      <w:proofErr w:type="spellEnd"/>
+      <w:r>
+        <w:rPr>
+          <w:rFonts w:ascii="Lucida Grande" w:hAnsi="Lucida Grande" w:cs="Lucida Grande"/>
+          <w:b/>
+          <w:bCs/>
+          <w:kern w:val="0"/>
+        </w:rPr>
+        <w:t>[</w:t>
+      </w:r>
+      <w:proofErr w:type="gramEnd"/>
+      <w:r>
+        <w:rPr>
+          <w:rFonts w:ascii="Lucida Grande" w:hAnsi="Lucida Grande" w:cs="Lucida Grande"/>
+          <w:b/>
+          <w:bCs/>
+          <w:kern w:val="0"/>
+        </w:rPr>
+        <w:t xml:space="preserve">radius=9.5, membrane thickness=1, </w:t>
+      </w:r>
+      <w:proofErr w:type="spellStart"/>
+      <w:r>
+        <w:rPr>
+          <w:rFonts w:ascii="Lucida Grande" w:hAnsi="Lucida Grande" w:cs="Lucida Grande"/>
+          <w:b/>
+          <w:bCs/>
+          <w:kern w:val="0"/>
+        </w:rPr>
+        <w:t>Δn</w:t>
+      </w:r>
+      <w:proofErr w:type="spellEnd"/>
+      <w:r>
+        <w:rPr>
+          <w:rFonts w:ascii="Lucida Grande" w:hAnsi="Lucida Grande" w:cs="Lucida Grande"/>
+          <w:b/>
+          <w:bCs/>
+          <w:kern w:val="0"/>
+        </w:rPr>
+        <w:t>=0.01]</w:t>
+      </w:r>
+    </w:p>
+    <w:p>
+      <w:pPr>
+        <w:rPr>
+          <w:rFonts w:ascii="Lucida Grande" w:hAnsi="Lucida Grande" w:cs="Lucida Grande"/>
+        </w:rPr>
+      </w:pPr>
+      <w:r>
+        <w:rPr>
+          <w:rFonts w:ascii="Lucida Grande" w:hAnsi="Lucida Grande" w:cs="Lucida Grande"/>
+        </w:rPr>
+        <w:t>Volume shape: [23, 91, 91]</w:t>
+      </w:r>
+    </w:p>
+    <w:p>
+      <w:pPr>
+        <w:autoSpaceDE w:val="0"/>
+        <w:autoSpaceDN w:val="0"/>
+        <w:adjustRightInd w:val="0"/>
+        <w:rPr>
+          <w:rFonts w:ascii="Lucida Grande" w:hAnsi="Lucida Grande" w:cs="Lucida Grande"/>
+        </w:rPr>
+      </w:pPr>
+      <w:r>
+        <w:rPr>
+          <w:rFonts w:ascii="Lucida Grande" w:hAnsi="Lucida Grande" w:cs="Lucida Grande"/>
+        </w:rPr>
+        <w:t>Additional information in: guvsJuly18.docx</w:t>
+      </w:r>
+    </w:p>
+    <w:p>
+      <w:pPr>
+        <w:autoSpaceDE w:val="0"/>
+        <w:autoSpaceDN w:val="0"/>
+        <w:adjustRightInd w:val="0"/>
+        <w:rPr>
+          <w:rFonts w:ascii="Lucida Grande" w:hAnsi="Lucida Grande" w:cs="Lucida Grande"/>
+        </w:rPr>
+      </w:pPr>
+    </w:p>
+    <w:p>
+      <w:pPr>
+        <w:autoSpaceDE w:val="0"/>
+        <w:autoSpaceDN w:val="0"/>
+        <w:adjustRightInd w:val="0"/>
+        <w:rPr>
+          <w:rFonts w:ascii="Lucida Grande" w:hAnsi="Lucida Grande" w:cs="Lucida Grande"/>
+          <w:b/>
+          <w:bCs/>
+          <w:kern w:val="0"/>
+        </w:rPr>
+      </w:pPr>
+      <w:r>
+        <w:rPr>
+          <w:rFonts w:ascii="Lucida Grande" w:hAnsi="Lucida Grande" w:cs="Lucida Grande"/>
+          <w:b/>
+          <w:bCs/>
+          <w:kern w:val="0"/>
+        </w:rPr>
+        <w:t>guv4</w:t>
+      </w:r>
+      <w:r>
+        <w:rPr>
+          <w:rFonts w:ascii="Lucida Grande" w:hAnsi="Lucida Grande" w:cs="Lucida Grande"/>
+          <w:b/>
+          <w:bCs/>
+          <w:kern w:val="0"/>
+        </w:rPr>
+        <w:t>N1</w:t>
+      </w:r>
+      <w:r>
+        <w:rPr>
+          <w:rFonts w:ascii="Lucida Grande" w:hAnsi="Lucida Grande" w:cs="Lucida Grande"/>
+          <w:b/>
+          <w:bCs/>
+          <w:kern w:val="0"/>
+        </w:rPr>
+        <w:t>_GT.h5-</w:t>
+      </w:r>
+      <w:r>
+        <w:rPr>
+          <w:rFonts w:ascii="Lucida Grande" w:hAnsi="Lucida Grande" w:cs="Lucida Grande"/>
+          <w:b/>
+          <w:bCs/>
+          <w:kern w:val="0"/>
+        </w:rPr>
+        <w:t>&gt;</w:t>
+      </w:r>
+      <w:r>
+        <w:rPr>
+          <w:rFonts w:ascii="Lucida Grande" w:hAnsi="Lucida Grande" w:cs="Lucida Grande"/>
+          <w:b/>
+          <w:bCs/>
+          <w:kern w:val="0"/>
+        </w:rPr>
+        <w:tab/>
+      </w:r>
+      <w:proofErr w:type="spellStart"/>
+      <w:proofErr w:type="gramStart"/>
+      <w:r>
+        <w:rPr>
+          <w:rFonts w:ascii="Lucida Grande" w:hAnsi="Lucida Grande" w:cs="Lucida Grande"/>
+          <w:b/>
+          <w:bCs/>
+          <w:kern w:val="0"/>
+        </w:rPr>
+        <w:t>guvBir</w:t>
+      </w:r>
+      <w:proofErr w:type="spellEnd"/>
+      <w:r>
+        <w:rPr>
+          <w:rFonts w:ascii="Lucida Grande" w:hAnsi="Lucida Grande" w:cs="Lucida Grande"/>
+          <w:b/>
+          <w:bCs/>
+          <w:kern w:val="0"/>
+        </w:rPr>
+        <w:t>[</w:t>
+      </w:r>
+      <w:proofErr w:type="gramEnd"/>
+      <w:r>
+        <w:rPr>
+          <w:rFonts w:ascii="Lucida Grande" w:hAnsi="Lucida Grande" w:cs="Lucida Grande"/>
+          <w:b/>
+          <w:bCs/>
+          <w:kern w:val="0"/>
+        </w:rPr>
         <w:t xml:space="preserve">radius=9.5, membrane thickness=1, </w:t>
       </w:r>
       <w:proofErr w:type="spellStart"/>
@@ -1446,6 +2380,12 @@
         </w:rPr>
         <w:t>Volume shape: [23, 91, 91]</w:t>
       </w:r>
+      <w:r>
+        <w:rPr>
+          <w:rFonts w:ascii="Lucida Grande" w:hAnsi="Lucida Grande" w:cs="Lucida Grande"/>
+        </w:rPr>
+        <w:t>, mean background ∆n=0.0004</w:t>
+      </w:r>
     </w:p>
     <w:p>
       <w:pPr>
@@ -1653,6 +2593,18 @@
         </w:rPr>
         <w:t>Volume shape: [23, 91, 91]</w:t>
       </w:r>
+      <w:r>
+        <w:rPr>
+          <w:rFonts w:ascii="Lucida Grande" w:hAnsi="Lucida Grande" w:cs="Lucida Grande"/>
+        </w:rPr>
+        <w:t>, mean background ∆n=0.00</w:t>
+      </w:r>
+      <w:r>
+        <w:rPr>
+          <w:rFonts w:ascii="Lucida Grande" w:hAnsi="Lucida Grande" w:cs="Lucida Grande"/>
+        </w:rPr>
+        <w:t>2</w:t>
+      </w:r>
     </w:p>
     <w:p>
       <w:pPr>
@@ -1672,26 +2624,79 @@
     </w:p>
     <w:p>
       <w:pPr>
-        <w:rPr>
-          <w:rFonts w:ascii="Lucida Grande" w:hAnsi="Lucida Grande" w:cs="Lucida Grande"/>
-        </w:rPr>
-      </w:pPr>
-    </w:p>
-    <w:p>
-      <w:pPr>
-        <w:rPr>
-          <w:rFonts w:ascii="Lucida Grande" w:hAnsi="Lucida Grande" w:cs="Lucida Grande"/>
-          <w:b/>
-          <w:bCs/>
-        </w:rPr>
-      </w:pPr>
-      <w:r>
-        <w:rPr>
-          <w:rFonts w:ascii="Lucida Grande" w:hAnsi="Lucida Grande" w:cs="Lucida Grande"/>
-          <w:b/>
-          <w:bCs/>
-        </w:rPr>
-        <w:t xml:space="preserve">guv5_GT -&gt; </w:t>
+        <w:autoSpaceDE w:val="0"/>
+        <w:autoSpaceDN w:val="0"/>
+        <w:adjustRightInd w:val="0"/>
+        <w:rPr>
+          <w:rFonts w:ascii="Lucida Grande" w:hAnsi="Lucida Grande" w:cs="Lucida Grande"/>
+        </w:rPr>
+      </w:pPr>
+    </w:p>
+    <w:p>
+      <w:pPr>
+        <w:autoSpaceDE w:val="0"/>
+        <w:autoSpaceDN w:val="0"/>
+        <w:adjustRightInd w:val="0"/>
+        <w:rPr>
+          <w:rFonts w:ascii="Lucida Grande" w:hAnsi="Lucida Grande" w:cs="Lucida Grande"/>
+          <w:b/>
+          <w:bCs/>
+          <w:kern w:val="0"/>
+        </w:rPr>
+      </w:pPr>
+      <w:r>
+        <w:rPr>
+          <w:rFonts w:ascii="Lucida Grande" w:hAnsi="Lucida Grande" w:cs="Lucida Grande"/>
+          <w:b/>
+          <w:bCs/>
+          <w:kern w:val="0"/>
+        </w:rPr>
+        <w:t>guv4</w:t>
+      </w:r>
+      <w:r>
+        <w:rPr>
+          <w:rFonts w:ascii="Lucida Grande" w:hAnsi="Lucida Grande" w:cs="Lucida Grande"/>
+          <w:b/>
+          <w:bCs/>
+          <w:kern w:val="0"/>
+        </w:rPr>
+        <w:t>B</w:t>
+      </w:r>
+      <w:r>
+        <w:rPr>
+          <w:rFonts w:ascii="Lucida Grande" w:hAnsi="Lucida Grande" w:cs="Lucida Grande"/>
+          <w:b/>
+          <w:bCs/>
+          <w:kern w:val="0"/>
+        </w:rPr>
+        <w:t>N1</w:t>
+      </w:r>
+      <w:r>
+        <w:rPr>
+          <w:rFonts w:ascii="Lucida Grande" w:hAnsi="Lucida Grande" w:cs="Lucida Grande"/>
+          <w:b/>
+          <w:bCs/>
+          <w:kern w:val="0"/>
+        </w:rPr>
+        <w:t>_GT.h5-</w:t>
+      </w:r>
+      <w:r>
+        <w:rPr>
+          <w:rFonts w:ascii="Lucida Grande" w:hAnsi="Lucida Grande" w:cs="Lucida Grande"/>
+          <w:b/>
+          <w:bCs/>
+          <w:kern w:val="0"/>
+        </w:rPr>
+        <w:t>&gt;</w:t>
+      </w:r>
+      <w:r>
+        <w:rPr>
+          <w:rFonts w:ascii="Lucida Grande" w:hAnsi="Lucida Grande" w:cs="Lucida Grande"/>
+          <w:b/>
+          <w:bCs/>
+          <w:kern w:val="0"/>
+        </w:rPr>
+        <w:tab/>
       </w:r>
       <w:proofErr w:type="spellStart"/>
       <w:proofErr w:type="gramStart"/>
@@ -1700,6 +2705,7 @@
           <w:rFonts w:ascii="Lucida Grande" w:hAnsi="Lucida Grande" w:cs="Lucida Grande"/>
           <w:b/>
           <w:bCs/>
+          <w:kern w:val="0"/>
         </w:rPr>
         <w:t>guvBir</w:t>
       </w:r>
@@ -1709,6 +2715,7 @@
           <w:rFonts w:ascii="Lucida Grande" w:hAnsi="Lucida Grande" w:cs="Lucida Grande"/>
           <w:b/>
           <w:bCs/>
+          <w:kern w:val="0"/>
         </w:rPr>
         <w:t>[</w:t>
       </w:r>
@@ -1718,77 +2725,201 @@
           <w:rFonts w:ascii="Lucida Grande" w:hAnsi="Lucida Grande" w:cs="Lucida Grande"/>
           <w:b/>
           <w:bCs/>
-        </w:rPr>
-        <w:t>radius=19.5, membrane thickness=3,</w:t>
-      </w:r>
-      <w:r>
-        <w:rPr>
-          <w:rFonts w:ascii="Lucida Grande" w:hAnsi="Lucida Grande" w:cs="Lucida Grande"/>
-          <w:b/>
-          <w:bCs/>
+          <w:kern w:val="0"/>
+        </w:rPr>
+        <w:t xml:space="preserve">radius=9.5, membrane thickness=1, </w:t>
+      </w:r>
+      <w:proofErr w:type="spellStart"/>
+      <w:r>
+        <w:rPr>
+          <w:rFonts w:ascii="Lucida Grande" w:hAnsi="Lucida Grande" w:cs="Lucida Grande"/>
+          <w:b/>
+          <w:bCs/>
+          <w:color w:val="FF0000"/>
+          <w:kern w:val="0"/>
+        </w:rPr>
+        <w:t>Δn</w:t>
+      </w:r>
+      <w:proofErr w:type="spellEnd"/>
+      <w:r>
+        <w:rPr>
+          <w:rFonts w:ascii="Lucida Grande" w:hAnsi="Lucida Grande" w:cs="Lucida Grande"/>
+          <w:b/>
+          <w:bCs/>
+          <w:color w:val="FF0000"/>
+          <w:kern w:val="0"/>
+        </w:rPr>
+        <w:t>=0.0</w:t>
+      </w:r>
+      <w:r>
+        <w:rPr>
+          <w:rFonts w:ascii="Lucida Grande" w:hAnsi="Lucida Grande" w:cs="Lucida Grande"/>
+          <w:b/>
+          <w:bCs/>
+          <w:color w:val="FF0000"/>
+          <w:kern w:val="0"/>
+        </w:rPr>
+        <w:t>02</w:t>
+      </w:r>
+      <w:r>
+        <w:rPr>
+          <w:rFonts w:ascii="Lucida Grande" w:hAnsi="Lucida Grande" w:cs="Lucida Grande"/>
+          <w:b/>
+          <w:bCs/>
+          <w:kern w:val="0"/>
+        </w:rPr>
+        <w:t>]</w:t>
+      </w:r>
+    </w:p>
+    <w:p>
+      <w:pPr>
+        <w:autoSpaceDE w:val="0"/>
+        <w:autoSpaceDN w:val="0"/>
+        <w:adjustRightInd w:val="0"/>
+        <w:rPr>
+          <w:rFonts w:ascii="Lucida Grande" w:hAnsi="Lucida Grande" w:cs="Lucida Grande"/>
+          <w:b/>
+          <w:bCs/>
+          <w:kern w:val="0"/>
+        </w:rPr>
+      </w:pPr>
+      <w:r>
+        <w:rPr>
+          <w:rFonts w:ascii="Lucida Grande" w:hAnsi="Lucida Grande" w:cs="Lucida Grande"/>
+          <w:b/>
+          <w:bCs/>
+          <w:kern w:val="0"/>
+        </w:rPr>
+        <w:tab/>
+      </w:r>
+      <w:r>
+        <w:rPr>
+          <w:rFonts w:ascii="Lucida Grande" w:hAnsi="Lucida Grande" w:cs="Lucida Grande"/>
+          <w:b/>
+          <w:bCs/>
+          <w:kern w:val="0"/>
+        </w:rPr>
+        <w:tab/>
+      </w:r>
+      <w:r>
+        <w:rPr>
+          <w:rFonts w:ascii="Lucida Grande" w:hAnsi="Lucida Grande" w:cs="Lucida Grande"/>
+          <w:b/>
+          <w:bCs/>
+          <w:kern w:val="0"/>
+        </w:rPr>
+        <w:tab/>
+        <w:t>with noise added to GUV and volume data</w:t>
+      </w:r>
+    </w:p>
+    <w:p>
+      <w:pPr>
+        <w:rPr>
+          <w:rFonts w:ascii="Lucida Grande" w:hAnsi="Lucida Grande" w:cs="Lucida Grande"/>
+        </w:rPr>
+      </w:pPr>
+      <w:r>
+        <w:rPr>
+          <w:rFonts w:ascii="Lucida Grande" w:hAnsi="Lucida Grande" w:cs="Lucida Grande"/>
+        </w:rPr>
+        <w:t>Volume shape: [23, 91, 91], mean background ∆n=0.0004</w:t>
+      </w:r>
+    </w:p>
+    <w:p>
+      <w:pPr>
+        <w:autoSpaceDE w:val="0"/>
+        <w:autoSpaceDN w:val="0"/>
+        <w:adjustRightInd w:val="0"/>
+        <w:rPr>
+          <w:rFonts w:ascii="Lucida Grande" w:hAnsi="Lucida Grande" w:cs="Lucida Grande"/>
+        </w:rPr>
+      </w:pPr>
+    </w:p>
+    <w:p>
+      <w:pPr>
+        <w:rPr>
+          <w:rFonts w:ascii="Lucida Grande" w:hAnsi="Lucida Grande" w:cs="Lucida Grande"/>
+          <w:b/>
+          <w:bCs/>
+          <w:kern w:val="0"/>
+        </w:rPr>
+      </w:pPr>
+      <w:r>
+        <w:rPr>
+          <w:rFonts w:ascii="Lucida Grande" w:hAnsi="Lucida Grande" w:cs="Lucida Grande"/>
+          <w:b/>
+          <w:bCs/>
+          <w:kern w:val="0"/>
+        </w:rPr>
+        <w:br w:type="page"/>
+      </w:r>
+    </w:p>
+    <w:p>
+      <w:pPr>
+        <w:autoSpaceDE w:val="0"/>
+        <w:autoSpaceDN w:val="0"/>
+        <w:adjustRightInd w:val="0"/>
+        <w:rPr>
+          <w:rFonts w:ascii="Lucida Grande" w:hAnsi="Lucida Grande" w:cs="Lucida Grande"/>
+          <w:b/>
+          <w:bCs/>
+          <w:kern w:val="0"/>
+        </w:rPr>
+      </w:pPr>
+      <w:r>
+        <w:rPr>
+          <w:rFonts w:ascii="Lucida Grande" w:hAnsi="Lucida Grande" w:cs="Lucida Grande"/>
+          <w:b/>
+          <w:bCs/>
+          <w:kern w:val="0"/>
+        </w:rPr>
+        <w:lastRenderedPageBreak/>
+        <w:t>guv4</w:t>
+      </w:r>
+      <w:r>
+        <w:rPr>
+          <w:rFonts w:ascii="Lucida Grande" w:hAnsi="Lucida Grande" w:cs="Lucida Grande"/>
+          <w:b/>
+          <w:bCs/>
+          <w:kern w:val="0"/>
+        </w:rPr>
+        <w:t>B</w:t>
+      </w:r>
+      <w:r>
+        <w:rPr>
+          <w:rFonts w:ascii="Lucida Grande" w:hAnsi="Lucida Grande" w:cs="Lucida Grande"/>
+          <w:b/>
+          <w:bCs/>
+          <w:kern w:val="0"/>
+        </w:rPr>
+        <w:t>N2</w:t>
+      </w:r>
+      <w:r>
+        <w:rPr>
+          <w:rFonts w:ascii="Lucida Grande" w:hAnsi="Lucida Grande" w:cs="Lucida Grande"/>
+          <w:b/>
+          <w:bCs/>
+          <w:kern w:val="0"/>
+        </w:rPr>
+        <w:t>_GT.h5-</w:t>
+      </w:r>
+      <w:r>
+        <w:rPr>
+          <w:rFonts w:ascii="Lucida Grande" w:hAnsi="Lucida Grande" w:cs="Lucida Grande"/>
+          <w:b/>
+          <w:bCs/>
+          <w:kern w:val="0"/>
+        </w:rPr>
+        <w:t>&gt;</w:t>
+      </w:r>
+      <w:r>
+        <w:rPr>
+          <w:rFonts w:ascii="Lucida Grande" w:hAnsi="Lucida Grande" w:cs="Lucida Grande"/>
+          <w:b/>
+          <w:bCs/>
+          <w:kern w:val="0"/>
         </w:rPr>
         <w:t xml:space="preserve"> </w:t>
-      </w:r>
-      <w:r>
-        <w:rPr>
-          <w:rFonts w:ascii="Lucida Grande" w:hAnsi="Lucida Grande" w:cs="Lucida Grande"/>
-          <w:b/>
-          <w:bCs/>
-        </w:rPr>
-        <w:t>∆n=0.01]</w:t>
-      </w:r>
-    </w:p>
-    <w:p>
-      <w:pPr>
-        <w:rPr>
-          <w:rFonts w:ascii="Lucida Grande" w:hAnsi="Lucida Grande" w:cs="Lucida Grande"/>
-        </w:rPr>
-      </w:pPr>
-      <w:r>
-        <w:rPr>
-          <w:rFonts w:ascii="Lucida Grande" w:hAnsi="Lucida Grande" w:cs="Lucida Grande"/>
-        </w:rPr>
-        <w:t>Volume shape: [45, 183, 183]</w:t>
-      </w:r>
-    </w:p>
-    <w:p>
-      <w:pPr>
-        <w:rPr>
-          <w:rFonts w:ascii="Lucida Grande" w:hAnsi="Lucida Grande" w:cs="Lucida Grande"/>
-        </w:rPr>
-      </w:pPr>
-    </w:p>
-    <w:p>
-      <w:pPr>
-        <w:rPr>
-          <w:rFonts w:ascii="Lucida Grande" w:hAnsi="Lucida Grande" w:cs="Lucida Grande"/>
-          <w:b/>
-          <w:bCs/>
-        </w:rPr>
-      </w:pPr>
-      <w:r>
-        <w:rPr>
-          <w:rFonts w:ascii="Lucida Grande" w:hAnsi="Lucida Grande" w:cs="Lucida Grande"/>
-          <w:b/>
-          <w:bCs/>
-        </w:rPr>
-        <w:t>guv</w:t>
-      </w:r>
-      <w:r>
-        <w:rPr>
-          <w:rFonts w:ascii="Lucida Grande" w:hAnsi="Lucida Grande" w:cs="Lucida Grande"/>
-          <w:b/>
-          <w:bCs/>
-        </w:rPr>
-        <w:t>6</w:t>
-      </w:r>
-      <w:r>
-        <w:rPr>
-          <w:rFonts w:ascii="Lucida Grande" w:hAnsi="Lucida Grande" w:cs="Lucida Grande"/>
-          <w:b/>
-          <w:bCs/>
-        </w:rPr>
-        <w:t xml:space="preserve">_GT -&gt; </w:t>
       </w:r>
       <w:proofErr w:type="spellStart"/>
       <w:proofErr w:type="gramStart"/>
@@ -1797,6 +2928,7 @@
           <w:rFonts w:ascii="Lucida Grande" w:hAnsi="Lucida Grande" w:cs="Lucida Grande"/>
           <w:b/>
           <w:bCs/>
+          <w:kern w:val="0"/>
         </w:rPr>
         <w:t>guvBir</w:t>
       </w:r>
@@ -1806,6 +2938,7 @@
           <w:rFonts w:ascii="Lucida Grande" w:hAnsi="Lucida Grande" w:cs="Lucida Grande"/>
           <w:b/>
           <w:bCs/>
+          <w:kern w:val="0"/>
         </w:rPr>
         <w:t>[</w:t>
       </w:r>
@@ -1815,113 +2948,131 @@
           <w:rFonts w:ascii="Lucida Grande" w:hAnsi="Lucida Grande" w:cs="Lucida Grande"/>
           <w:b/>
           <w:bCs/>
-        </w:rPr>
-        <w:t>radius=1</w:t>
-      </w:r>
-      <w:r>
-        <w:rPr>
-          <w:rFonts w:ascii="Lucida Grande" w:hAnsi="Lucida Grande" w:cs="Lucida Grande"/>
-          <w:b/>
-          <w:bCs/>
-        </w:rPr>
-        <w:t>8</w:t>
-      </w:r>
-      <w:r>
-        <w:rPr>
-          <w:rFonts w:ascii="Lucida Grande" w:hAnsi="Lucida Grande" w:cs="Lucida Grande"/>
-          <w:b/>
-          <w:bCs/>
-        </w:rPr>
-        <w:t>.5, membrane thickness=</w:t>
-      </w:r>
-      <w:r>
-        <w:rPr>
-          <w:rFonts w:ascii="Lucida Grande" w:hAnsi="Lucida Grande" w:cs="Lucida Grande"/>
-          <w:b/>
-          <w:bCs/>
-        </w:rPr>
-        <w:t>1</w:t>
-      </w:r>
-      <w:r>
-        <w:rPr>
-          <w:rFonts w:ascii="Lucida Grande" w:hAnsi="Lucida Grande" w:cs="Lucida Grande"/>
-          <w:b/>
-          <w:bCs/>
-        </w:rPr>
-        <w:t>,</w:t>
-      </w:r>
-      <w:r>
-        <w:rPr>
-          <w:rFonts w:ascii="Lucida Grande" w:hAnsi="Lucida Grande" w:cs="Lucida Grande"/>
-          <w:b/>
-          <w:bCs/>
-        </w:rPr>
-        <w:t xml:space="preserve"> </w:t>
-      </w:r>
-      <w:r>
-        <w:rPr>
-          <w:rFonts w:ascii="Lucida Grande" w:hAnsi="Lucida Grande" w:cs="Lucida Grande"/>
-          <w:b/>
-          <w:bCs/>
-        </w:rPr>
-        <w:t>∆n=0.01]</w:t>
-      </w:r>
-    </w:p>
-    <w:p>
-      <w:pPr>
-        <w:ind w:left="360"/>
-        <w:rPr>
-          <w:rFonts w:ascii="Lucida Grande" w:hAnsi="Lucida Grande" w:cs="Lucida Grande"/>
-        </w:rPr>
-      </w:pPr>
-      <w:r>
-        <w:rPr>
-          <w:rFonts w:ascii="Lucida Grande" w:hAnsi="Lucida Grande" w:cs="Lucida Grande"/>
-        </w:rPr>
-        <w:t>for guv6, everything is tripled compared to guv3, except for the membrane thickness which remains one voxel; the radius of 18.5 was chosen to make the middle of the membrane the same physical distance from the GUV center for both, guv3 and guv6</w:t>
-      </w:r>
-      <w:r>
-        <w:rPr>
-          <w:rFonts w:ascii="Lucida Grande" w:hAnsi="Lucida Grande" w:cs="Lucida Grande"/>
-        </w:rPr>
-        <w:t xml:space="preserve">. </w:t>
-      </w:r>
-    </w:p>
-    <w:p>
-      <w:pPr>
-        <w:rPr>
-          <w:rFonts w:ascii="Lucida Grande" w:hAnsi="Lucida Grande" w:cs="Lucida Grande"/>
-        </w:rPr>
-      </w:pPr>
-      <w:r>
-        <w:rPr>
-          <w:rFonts w:ascii="Lucida Grande" w:hAnsi="Lucida Grande" w:cs="Lucida Grande"/>
-        </w:rPr>
-        <w:t>Volume shape: [45, 183, 183]</w:t>
-      </w:r>
-    </w:p>
-    <w:p>
-      <w:pPr>
-        <w:rPr>
-          <w:rFonts w:ascii="Lucida Grande" w:hAnsi="Lucida Grande" w:cs="Lucida Grande"/>
-        </w:rPr>
-      </w:pPr>
-    </w:p>
-    <w:p>
-      <w:pPr>
-        <w:rPr>
-          <w:rFonts w:ascii="Lucida Grande" w:hAnsi="Lucida Grande" w:cs="Lucida Grande"/>
-          <w:b/>
-          <w:bCs/>
-        </w:rPr>
-      </w:pPr>
-      <w:r>
-        <w:rPr>
-          <w:rFonts w:ascii="Lucida Grande" w:hAnsi="Lucida Grande" w:cs="Lucida Grande"/>
-          <w:b/>
-          <w:bCs/>
-        </w:rPr>
-        <w:t xml:space="preserve">guv7_GT -&gt; </w:t>
+          <w:kern w:val="0"/>
+        </w:rPr>
+        <w:t xml:space="preserve">radius=9.5, membrane thickness=1, </w:t>
+      </w:r>
+      <w:proofErr w:type="spellStart"/>
+      <w:r>
+        <w:rPr>
+          <w:rFonts w:ascii="Lucida Grande" w:hAnsi="Lucida Grande" w:cs="Lucida Grande"/>
+          <w:b/>
+          <w:bCs/>
+          <w:color w:val="FF0000"/>
+          <w:kern w:val="0"/>
+        </w:rPr>
+        <w:t>Δn</w:t>
+      </w:r>
+      <w:proofErr w:type="spellEnd"/>
+      <w:r>
+        <w:rPr>
+          <w:rFonts w:ascii="Lucida Grande" w:hAnsi="Lucida Grande" w:cs="Lucida Grande"/>
+          <w:b/>
+          <w:bCs/>
+          <w:color w:val="FF0000"/>
+          <w:kern w:val="0"/>
+        </w:rPr>
+        <w:t>=0.0</w:t>
+      </w:r>
+      <w:r>
+        <w:rPr>
+          <w:rFonts w:ascii="Lucida Grande" w:hAnsi="Lucida Grande" w:cs="Lucida Grande"/>
+          <w:b/>
+          <w:bCs/>
+          <w:color w:val="FF0000"/>
+          <w:kern w:val="0"/>
+        </w:rPr>
+        <w:t>02</w:t>
+      </w:r>
+      <w:r>
+        <w:rPr>
+          <w:rFonts w:ascii="Lucida Grande" w:hAnsi="Lucida Grande" w:cs="Lucida Grande"/>
+          <w:b/>
+          <w:bCs/>
+          <w:kern w:val="0"/>
+        </w:rPr>
+        <w:t>]</w:t>
+      </w:r>
+    </w:p>
+    <w:p>
+      <w:pPr>
+        <w:autoSpaceDE w:val="0"/>
+        <w:autoSpaceDN w:val="0"/>
+        <w:adjustRightInd w:val="0"/>
+        <w:rPr>
+          <w:rFonts w:ascii="Lucida Grande" w:hAnsi="Lucida Grande" w:cs="Lucida Grande"/>
+          <w:b/>
+          <w:bCs/>
+          <w:kern w:val="0"/>
+        </w:rPr>
+      </w:pPr>
+      <w:r>
+        <w:rPr>
+          <w:rFonts w:ascii="Lucida Grande" w:hAnsi="Lucida Grande" w:cs="Lucida Grande"/>
+          <w:b/>
+          <w:bCs/>
+          <w:kern w:val="0"/>
+        </w:rPr>
+        <w:tab/>
+      </w:r>
+      <w:r>
+        <w:rPr>
+          <w:rFonts w:ascii="Lucida Grande" w:hAnsi="Lucida Grande" w:cs="Lucida Grande"/>
+          <w:b/>
+          <w:bCs/>
+          <w:kern w:val="0"/>
+        </w:rPr>
+        <w:tab/>
+      </w:r>
+      <w:r>
+        <w:rPr>
+          <w:rFonts w:ascii="Lucida Grande" w:hAnsi="Lucida Grande" w:cs="Lucida Grande"/>
+          <w:b/>
+          <w:bCs/>
+          <w:kern w:val="0"/>
+        </w:rPr>
+        <w:tab/>
+        <w:t>with (larger) noise added to GUV and volume data</w:t>
+      </w:r>
+    </w:p>
+    <w:p>
+      <w:pPr>
+        <w:rPr>
+          <w:rFonts w:ascii="Lucida Grande" w:hAnsi="Lucida Grande" w:cs="Lucida Grande"/>
+        </w:rPr>
+      </w:pPr>
+      <w:r>
+        <w:rPr>
+          <w:rFonts w:ascii="Lucida Grande" w:hAnsi="Lucida Grande" w:cs="Lucida Grande"/>
+        </w:rPr>
+        <w:t>Volume shape: [23, 91, 91], mean background ∆n=0.002</w:t>
+      </w:r>
+    </w:p>
+    <w:p>
+      <w:pPr>
+        <w:autoSpaceDE w:val="0"/>
+        <w:autoSpaceDN w:val="0"/>
+        <w:adjustRightInd w:val="0"/>
+        <w:rPr>
+          <w:rFonts w:ascii="Lucida Grande" w:hAnsi="Lucida Grande" w:cs="Lucida Grande"/>
+        </w:rPr>
+      </w:pPr>
+    </w:p>
+    <w:p>
+      <w:pPr>
+        <w:rPr>
+          <w:rFonts w:ascii="Lucida Grande" w:hAnsi="Lucida Grande" w:cs="Lucida Grande"/>
+          <w:b/>
+          <w:bCs/>
+        </w:rPr>
+      </w:pPr>
+      <w:r>
+        <w:rPr>
+          <w:rFonts w:ascii="Lucida Grande" w:hAnsi="Lucida Grande" w:cs="Lucida Grande"/>
+          <w:b/>
+          <w:bCs/>
+        </w:rPr>
+        <w:t xml:space="preserve">guv5_GT -&gt; </w:t>
       </w:r>
       <w:proofErr w:type="spellStart"/>
       <w:proofErr w:type="gramStart"/>
@@ -1949,6 +3100,250 @@
           <w:b/>
           <w:bCs/>
         </w:rPr>
+        <w:t>radius=19.5, membrane thickness=3,</w:t>
+      </w:r>
+      <w:r>
+        <w:rPr>
+          <w:rFonts w:ascii="Lucida Grande" w:hAnsi="Lucida Grande" w:cs="Lucida Grande"/>
+          <w:b/>
+          <w:bCs/>
+        </w:rPr>
+        <w:t xml:space="preserve"> </w:t>
+      </w:r>
+      <w:r>
+        <w:rPr>
+          <w:rFonts w:ascii="Lucida Grande" w:hAnsi="Lucida Grande" w:cs="Lucida Grande"/>
+          <w:b/>
+          <w:bCs/>
+        </w:rPr>
+        <w:t>∆n=0.01]</w:t>
+      </w:r>
+    </w:p>
+    <w:p>
+      <w:pPr>
+        <w:ind w:left="360"/>
+        <w:rPr>
+          <w:rFonts w:ascii="Lucida Grande" w:hAnsi="Lucida Grande" w:cs="Lucida Grande"/>
+        </w:rPr>
+      </w:pPr>
+      <w:r>
+        <w:rPr>
+          <w:rFonts w:ascii="Lucida Grande" w:hAnsi="Lucida Grande" w:cs="Lucida Grande"/>
+        </w:rPr>
+        <w:t>for guv5, everything is tripled compared to guv3, including radius and membrane thickness</w:t>
+      </w:r>
+    </w:p>
+    <w:p>
+      <w:pPr>
+        <w:rPr>
+          <w:rFonts w:ascii="Lucida Grande" w:hAnsi="Lucida Grande" w:cs="Lucida Grande"/>
+        </w:rPr>
+      </w:pPr>
+      <w:r>
+        <w:rPr>
+          <w:rFonts w:ascii="Lucida Grande" w:hAnsi="Lucida Grande" w:cs="Lucida Grande"/>
+        </w:rPr>
+        <w:t>Volume shape: [45, 183, 183]</w:t>
+      </w:r>
+    </w:p>
+    <w:p>
+      <w:pPr>
+        <w:rPr>
+          <w:rFonts w:ascii="Lucida Grande" w:hAnsi="Lucida Grande" w:cs="Lucida Grande"/>
+        </w:rPr>
+      </w:pPr>
+    </w:p>
+    <w:p>
+      <w:pPr>
+        <w:rPr>
+          <w:rFonts w:ascii="Lucida Grande" w:hAnsi="Lucida Grande" w:cs="Lucida Grande"/>
+          <w:b/>
+          <w:bCs/>
+        </w:rPr>
+      </w:pPr>
+      <w:r>
+        <w:rPr>
+          <w:rFonts w:ascii="Lucida Grande" w:hAnsi="Lucida Grande" w:cs="Lucida Grande"/>
+          <w:b/>
+          <w:bCs/>
+        </w:rPr>
+        <w:t>guv</w:t>
+      </w:r>
+      <w:r>
+        <w:rPr>
+          <w:rFonts w:ascii="Lucida Grande" w:hAnsi="Lucida Grande" w:cs="Lucida Grande"/>
+          <w:b/>
+          <w:bCs/>
+        </w:rPr>
+        <w:t>6</w:t>
+      </w:r>
+      <w:r>
+        <w:rPr>
+          <w:rFonts w:ascii="Lucida Grande" w:hAnsi="Lucida Grande" w:cs="Lucida Grande"/>
+          <w:b/>
+          <w:bCs/>
+        </w:rPr>
+        <w:t xml:space="preserve">_GT -&gt; </w:t>
+      </w:r>
+      <w:proofErr w:type="spellStart"/>
+      <w:proofErr w:type="gramStart"/>
+      <w:r>
+        <w:rPr>
+          <w:rFonts w:ascii="Lucida Grande" w:hAnsi="Lucida Grande" w:cs="Lucida Grande"/>
+          <w:b/>
+          <w:bCs/>
+        </w:rPr>
+        <w:t>guvBir</w:t>
+      </w:r>
+      <w:proofErr w:type="spellEnd"/>
+      <w:r>
+        <w:rPr>
+          <w:rFonts w:ascii="Lucida Grande" w:hAnsi="Lucida Grande" w:cs="Lucida Grande"/>
+          <w:b/>
+          <w:bCs/>
+        </w:rPr>
+        <w:t>[</w:t>
+      </w:r>
+      <w:proofErr w:type="gramEnd"/>
+      <w:r>
+        <w:rPr>
+          <w:rFonts w:ascii="Lucida Grande" w:hAnsi="Lucida Grande" w:cs="Lucida Grande"/>
+          <w:b/>
+          <w:bCs/>
+        </w:rPr>
+        <w:t>radius=1</w:t>
+      </w:r>
+      <w:r>
+        <w:rPr>
+          <w:rFonts w:ascii="Lucida Grande" w:hAnsi="Lucida Grande" w:cs="Lucida Grande"/>
+          <w:b/>
+          <w:bCs/>
+        </w:rPr>
+        <w:t>8</w:t>
+      </w:r>
+      <w:r>
+        <w:rPr>
+          <w:rFonts w:ascii="Lucida Grande" w:hAnsi="Lucida Grande" w:cs="Lucida Grande"/>
+          <w:b/>
+          <w:bCs/>
+        </w:rPr>
+        <w:t>.5, membrane thickness=</w:t>
+      </w:r>
+      <w:r>
+        <w:rPr>
+          <w:rFonts w:ascii="Lucida Grande" w:hAnsi="Lucida Grande" w:cs="Lucida Grande"/>
+          <w:b/>
+          <w:bCs/>
+        </w:rPr>
+        <w:t>1</w:t>
+      </w:r>
+      <w:r>
+        <w:rPr>
+          <w:rFonts w:ascii="Lucida Grande" w:hAnsi="Lucida Grande" w:cs="Lucida Grande"/>
+          <w:b/>
+          <w:bCs/>
+        </w:rPr>
+        <w:t>,</w:t>
+      </w:r>
+      <w:r>
+        <w:rPr>
+          <w:rFonts w:ascii="Lucida Grande" w:hAnsi="Lucida Grande" w:cs="Lucida Grande"/>
+          <w:b/>
+          <w:bCs/>
+        </w:rPr>
+        <w:t xml:space="preserve"> </w:t>
+      </w:r>
+      <w:r>
+        <w:rPr>
+          <w:rFonts w:ascii="Lucida Grande" w:hAnsi="Lucida Grande" w:cs="Lucida Grande"/>
+          <w:b/>
+          <w:bCs/>
+        </w:rPr>
+        <w:t>∆n=0.01]</w:t>
+      </w:r>
+    </w:p>
+    <w:p>
+      <w:pPr>
+        <w:ind w:left="360"/>
+        <w:rPr>
+          <w:rFonts w:ascii="Lucida Grande" w:hAnsi="Lucida Grande" w:cs="Lucida Grande"/>
+        </w:rPr>
+      </w:pPr>
+      <w:r>
+        <w:rPr>
+          <w:rFonts w:ascii="Lucida Grande" w:hAnsi="Lucida Grande" w:cs="Lucida Grande"/>
+        </w:rPr>
+        <w:t>for guv6, everything is tripled compared to guv3, except for the membrane thickness which remains one voxel; the radius of 18.5 was chosen to make the middle of the membrane the same physical distance from the GUV center for both, guv3 and guv6</w:t>
+      </w:r>
+      <w:r>
+        <w:rPr>
+          <w:rFonts w:ascii="Lucida Grande" w:hAnsi="Lucida Grande" w:cs="Lucida Grande"/>
+        </w:rPr>
+        <w:t xml:space="preserve">. </w:t>
+      </w:r>
+    </w:p>
+    <w:p>
+      <w:pPr>
+        <w:rPr>
+          <w:rFonts w:ascii="Lucida Grande" w:hAnsi="Lucida Grande" w:cs="Lucida Grande"/>
+        </w:rPr>
+      </w:pPr>
+      <w:r>
+        <w:rPr>
+          <w:rFonts w:ascii="Lucida Grande" w:hAnsi="Lucida Grande" w:cs="Lucida Grande"/>
+        </w:rPr>
+        <w:t>Volume shape: [45, 183, 183]</w:t>
+      </w:r>
+    </w:p>
+    <w:p>
+      <w:pPr>
+        <w:rPr>
+          <w:rFonts w:ascii="Lucida Grande" w:hAnsi="Lucida Grande" w:cs="Lucida Grande"/>
+        </w:rPr>
+      </w:pPr>
+    </w:p>
+    <w:p>
+      <w:pPr>
+        <w:rPr>
+          <w:rFonts w:ascii="Lucida Grande" w:hAnsi="Lucida Grande" w:cs="Lucida Grande"/>
+          <w:b/>
+          <w:bCs/>
+        </w:rPr>
+      </w:pPr>
+      <w:r>
+        <w:rPr>
+          <w:rFonts w:ascii="Lucida Grande" w:hAnsi="Lucida Grande" w:cs="Lucida Grande"/>
+          <w:b/>
+          <w:bCs/>
+        </w:rPr>
+        <w:t xml:space="preserve">guv7_GT -&gt; </w:t>
+      </w:r>
+      <w:proofErr w:type="spellStart"/>
+      <w:proofErr w:type="gramStart"/>
+      <w:r>
+        <w:rPr>
+          <w:rFonts w:ascii="Lucida Grande" w:hAnsi="Lucida Grande" w:cs="Lucida Grande"/>
+          <w:b/>
+          <w:bCs/>
+        </w:rPr>
+        <w:t>guvBir</w:t>
+      </w:r>
+      <w:proofErr w:type="spellEnd"/>
+      <w:r>
+        <w:rPr>
+          <w:rFonts w:ascii="Lucida Grande" w:hAnsi="Lucida Grande" w:cs="Lucida Grande"/>
+          <w:b/>
+          <w:bCs/>
+        </w:rPr>
+        <w:t>[</w:t>
+      </w:r>
+      <w:proofErr w:type="gramEnd"/>
+      <w:r>
+        <w:rPr>
+          <w:rFonts w:ascii="Lucida Grande" w:hAnsi="Lucida Grande" w:cs="Lucida Grande"/>
+          <w:b/>
+          <w:bCs/>
+        </w:rPr>
         <w:t>radius=30.5, membrane thickness=1, ∆n=0.01]</w:t>
       </w:r>
     </w:p>
@@ -1989,19 +3384,7 @@
         <w:rPr>
           <w:rFonts w:ascii="Lucida Grande" w:hAnsi="Lucida Grande" w:cs="Lucida Grande"/>
         </w:rPr>
-        <w:t>The file guv7_GT.h5 is 223 M</w:t>
-      </w:r>
-      <w:r>
-        <w:rPr>
-          <w:rFonts w:ascii="Lucida Grande" w:hAnsi="Lucida Grande" w:cs="Lucida Grande"/>
-        </w:rPr>
-        <w:t>b</w:t>
-      </w:r>
-      <w:r>
-        <w:rPr>
-          <w:rFonts w:ascii="Lucida Grande" w:hAnsi="Lucida Grande" w:cs="Lucida Grande"/>
-        </w:rPr>
-        <w:t>yte</w:t>
+        <w:t>The file guv7_GT.h5 is 223 Mbyte</w:t>
       </w:r>
       <w:r>
         <w:rPr>
@@ -2215,7 +3598,13 @@
     </w:r>
     <w:r>
       <w:tab/>
-      <w:t>RO, 4 August 2023</w:t>
+      <w:t xml:space="preserve">RO, </w:t>
+    </w:r>
+    <w:r>
+      <w:t>23</w:t>
+    </w:r>
+    <w:r>
+      <w:t xml:space="preserve"> August 2023</w:t>
     </w:r>
   </w:p>
 </w:hdr>

</xml_diff>

<commit_message>
Adding GUV and hedgeHog objects
</commit_message>
<xml_diff>
--- a/objects/GUVs/List of GUV object volumes Aug2023.docx
+++ b/objects/GUVs/List of GUV object volumes Aug2023.docx
@@ -984,16 +984,7 @@
           <w:bCs/>
           <w:kern w:val="0"/>
         </w:rPr>
-        <w:t>2</w:t>
-      </w:r>
-      <w:r>
-        <w:rPr>
-          <w:rFonts w:ascii="Lucida Grande" w:hAnsi="Lucida Grande" w:cs="Lucida Grande"/>
-          <w:b/>
-          <w:bCs/>
-          <w:kern w:val="0"/>
-        </w:rPr>
-        <w:t>B</w:t>
+        <w:t>2B</w:t>
       </w:r>
       <w:r>
         <w:rPr>
@@ -1607,16 +1598,7 @@
           <w:bCs/>
           <w:kern w:val="0"/>
         </w:rPr>
-        <w:t>B</w:t>
-      </w:r>
-      <w:r>
-        <w:rPr>
-          <w:rFonts w:ascii="Lucida Grande" w:hAnsi="Lucida Grande" w:cs="Lucida Grande"/>
-          <w:b/>
-          <w:bCs/>
-          <w:kern w:val="0"/>
-        </w:rPr>
-        <w:t>N1</w:t>
+        <w:t>BN1</w:t>
       </w:r>
       <w:r>
         <w:rPr>
@@ -1678,17 +1660,7 @@
           <w:color w:val="FF0000"/>
           <w:kern w:val="0"/>
         </w:rPr>
-        <w:t>=0.0</w:t>
-      </w:r>
-      <w:r>
-        <w:rPr>
-          <w:rFonts w:ascii="Lucida Grande" w:hAnsi="Lucida Grande" w:cs="Lucida Grande"/>
-          <w:b/>
-          <w:bCs/>
-          <w:color w:val="FF0000"/>
-          <w:kern w:val="0"/>
-        </w:rPr>
-        <w:t>02</w:t>
+        <w:t>=0.002</w:t>
       </w:r>
       <w:r>
         <w:rPr>
@@ -1774,16 +1746,7 @@
           <w:bCs/>
           <w:kern w:val="0"/>
         </w:rPr>
-        <w:t>N</w:t>
-      </w:r>
-      <w:r>
-        <w:rPr>
-          <w:rFonts w:ascii="Lucida Grande" w:hAnsi="Lucida Grande" w:cs="Lucida Grande"/>
-          <w:b/>
-          <w:bCs/>
-          <w:kern w:val="0"/>
-        </w:rPr>
-        <w:t>2</w:t>
+        <w:t>N2</w:t>
       </w:r>
       <w:r>
         <w:rPr>
@@ -1887,25 +1850,7 @@
           <w:bCs/>
           <w:kern w:val="0"/>
         </w:rPr>
-        <w:t>with</w:t>
-      </w:r>
-      <w:r>
-        <w:rPr>
-          <w:rFonts w:ascii="Lucida Grande" w:hAnsi="Lucida Grande" w:cs="Lucida Grande"/>
-          <w:b/>
-          <w:bCs/>
-          <w:kern w:val="0"/>
-        </w:rPr>
-        <w:t xml:space="preserve"> (larger)</w:t>
-      </w:r>
-      <w:r>
-        <w:rPr>
-          <w:rFonts w:ascii="Lucida Grande" w:hAnsi="Lucida Grande" w:cs="Lucida Grande"/>
-          <w:b/>
-          <w:bCs/>
-          <w:kern w:val="0"/>
-        </w:rPr>
-        <w:t xml:space="preserve"> noise added to GUV and volume data</w:t>
+        <w:t>with (larger) noise added to GUV and volume data</w:t>
       </w:r>
     </w:p>
     <w:p>
@@ -1959,16 +1904,7 @@
           <w:bCs/>
           <w:kern w:val="0"/>
         </w:rPr>
-        <w:t>B</w:t>
-      </w:r>
-      <w:r>
-        <w:rPr>
-          <w:rFonts w:ascii="Lucida Grande" w:hAnsi="Lucida Grande" w:cs="Lucida Grande"/>
-          <w:b/>
-          <w:bCs/>
-          <w:kern w:val="0"/>
-        </w:rPr>
-        <w:t>N2</w:t>
+        <w:t>BN2</w:t>
       </w:r>
       <w:r>
         <w:rPr>
@@ -2107,25 +2043,34 @@
           <w:bCs/>
           <w:kern w:val="0"/>
         </w:rPr>
-        <w:t>guv4</w:t>
-      </w:r>
-      <w:r>
-        <w:rPr>
-          <w:rFonts w:ascii="Lucida Grande" w:hAnsi="Lucida Grande" w:cs="Lucida Grande"/>
-          <w:b/>
-          <w:bCs/>
-          <w:kern w:val="0"/>
-        </w:rPr>
-        <w:t>_GT</w:t>
-      </w:r>
-      <w:r>
-        <w:rPr>
-          <w:rFonts w:ascii="Lucida Grande" w:hAnsi="Lucida Grande" w:cs="Lucida Grande"/>
-          <w:b/>
-          <w:bCs/>
-          <w:kern w:val="0"/>
-        </w:rPr>
-        <w:t xml:space="preserve">.h5 -&gt; </w:t>
+        <w:t>guv3</w:t>
+      </w:r>
+      <w:r>
+        <w:rPr>
+          <w:rFonts w:ascii="Lucida Grande" w:hAnsi="Lucida Grande" w:cs="Lucida Grande"/>
+          <w:b/>
+          <w:bCs/>
+          <w:kern w:val="0"/>
+        </w:rPr>
+        <w:t>N</w:t>
+      </w:r>
+      <w:r>
+        <w:rPr>
+          <w:rFonts w:ascii="Lucida Grande" w:hAnsi="Lucida Grande" w:cs="Lucida Grande"/>
+          <w:b/>
+          <w:bCs/>
+          <w:kern w:val="0"/>
+        </w:rPr>
+        <w:t>3</w:t>
+      </w:r>
+      <w:r>
+        <w:rPr>
+          <w:rFonts w:ascii="Lucida Grande" w:hAnsi="Lucida Grande" w:cs="Lucida Grande"/>
+          <w:b/>
+          <w:bCs/>
+          <w:kern w:val="0"/>
+        </w:rPr>
+        <w:t>_GT.h5 -&gt;</w:t>
       </w:r>
       <w:proofErr w:type="spellStart"/>
       <w:proofErr w:type="gramStart"/>
@@ -2156,7 +2101,7 @@
           <w:bCs/>
           <w:kern w:val="0"/>
         </w:rPr>
-        <w:t xml:space="preserve">radius=9.5, membrane thickness=1, </w:t>
+        <w:t xml:space="preserve">radius=6.5, membrane thickness=1, </w:t>
       </w:r>
       <w:proofErr w:type="spellStart"/>
       <w:r>
@@ -2176,45 +2121,108 @@
           <w:bCs/>
           <w:kern w:val="0"/>
         </w:rPr>
-        <w:t>=0.01]</w:t>
-      </w:r>
-    </w:p>
-    <w:p>
-      <w:pPr>
-        <w:rPr>
-          <w:rFonts w:ascii="Lucida Grande" w:hAnsi="Lucida Grande" w:cs="Lucida Grande"/>
-        </w:rPr>
-      </w:pPr>
-      <w:r>
-        <w:rPr>
-          <w:rFonts w:ascii="Lucida Grande" w:hAnsi="Lucida Grande" w:cs="Lucida Grande"/>
-        </w:rPr>
-        <w:t>Volume shape: [23, 91, 91]</w:t>
-      </w:r>
-    </w:p>
-    <w:p>
-      <w:pPr>
-        <w:autoSpaceDE w:val="0"/>
-        <w:autoSpaceDN w:val="0"/>
-        <w:adjustRightInd w:val="0"/>
-        <w:rPr>
-          <w:rFonts w:ascii="Lucida Grande" w:hAnsi="Lucida Grande" w:cs="Lucida Grande"/>
-        </w:rPr>
-      </w:pPr>
-      <w:r>
-        <w:rPr>
-          <w:rFonts w:ascii="Lucida Grande" w:hAnsi="Lucida Grande" w:cs="Lucida Grande"/>
-        </w:rPr>
-        <w:t>Additional information in: guvsJuly18.docx</w:t>
-      </w:r>
-    </w:p>
-    <w:p>
-      <w:pPr>
-        <w:autoSpaceDE w:val="0"/>
-        <w:autoSpaceDN w:val="0"/>
-        <w:adjustRightInd w:val="0"/>
-        <w:rPr>
-          <w:rFonts w:ascii="Lucida Grande" w:hAnsi="Lucida Grande" w:cs="Lucida Grande"/>
+        <w:t>=0.0</w:t>
+      </w:r>
+      <w:r>
+        <w:rPr>
+          <w:rFonts w:ascii="Lucida Grande" w:hAnsi="Lucida Grande" w:cs="Lucida Grande"/>
+          <w:b/>
+          <w:bCs/>
+          <w:kern w:val="0"/>
+        </w:rPr>
+        <w:t>1</w:t>
+      </w:r>
+      <w:r>
+        <w:rPr>
+          <w:rFonts w:ascii="Lucida Grande" w:hAnsi="Lucida Grande" w:cs="Lucida Grande"/>
+          <w:b/>
+          <w:bCs/>
+          <w:kern w:val="0"/>
+        </w:rPr>
+        <w:t>]</w:t>
+      </w:r>
+    </w:p>
+    <w:p>
+      <w:pPr>
+        <w:autoSpaceDE w:val="0"/>
+        <w:autoSpaceDN w:val="0"/>
+        <w:adjustRightInd w:val="0"/>
+        <w:ind w:left="2160"/>
+        <w:rPr>
+          <w:rFonts w:ascii="Lucida Grande" w:hAnsi="Lucida Grande" w:cs="Lucida Grande"/>
+          <w:b/>
+          <w:bCs/>
+          <w:kern w:val="0"/>
+        </w:rPr>
+      </w:pPr>
+      <w:r>
+        <w:rPr>
+          <w:rFonts w:ascii="Lucida Grande" w:hAnsi="Lucida Grande" w:cs="Lucida Grande"/>
+          <w:b/>
+          <w:bCs/>
+          <w:kern w:val="0"/>
+        </w:rPr>
+        <w:t>with noise added to GUV and volume data</w:t>
+      </w:r>
+      <w:r>
+        <w:rPr>
+          <w:rFonts w:ascii="Lucida Grande" w:hAnsi="Lucida Grande" w:cs="Lucida Grande"/>
+          <w:b/>
+          <w:bCs/>
+          <w:kern w:val="0"/>
+        </w:rPr>
+        <w:t xml:space="preserve">, volume noise symmetric to </w:t>
+      </w:r>
+      <w:proofErr w:type="spellStart"/>
+      <w:r>
+        <w:rPr>
+          <w:rFonts w:ascii="Lucida Grande" w:hAnsi="Lucida Grande" w:cs="Lucida Grande"/>
+          <w:b/>
+          <w:bCs/>
+          <w:kern w:val="0"/>
+        </w:rPr>
+        <w:t>Δn</w:t>
+      </w:r>
+      <w:proofErr w:type="spellEnd"/>
+      <w:r>
+        <w:rPr>
+          <w:rFonts w:ascii="Lucida Grande" w:hAnsi="Lucida Grande" w:cs="Lucida Grande"/>
+          <w:b/>
+          <w:bCs/>
+          <w:kern w:val="0"/>
+        </w:rPr>
+        <w:t>=0</w:t>
+      </w:r>
+      <w:r>
+        <w:rPr>
+          <w:rFonts w:ascii="Lucida Grande" w:hAnsi="Lucida Grande" w:cs="Lucida Grande"/>
+          <w:b/>
+          <w:bCs/>
+          <w:kern w:val="0"/>
+        </w:rPr>
+        <w:t>.</w:t>
+      </w:r>
+    </w:p>
+    <w:p>
+      <w:pPr>
+        <w:rPr>
+          <w:rFonts w:ascii="Lucida Grande" w:hAnsi="Lucida Grande" w:cs="Lucida Grande"/>
+        </w:rPr>
+      </w:pPr>
+      <w:r>
+        <w:rPr>
+          <w:rFonts w:ascii="Lucida Grande" w:hAnsi="Lucida Grande" w:cs="Lucida Grande"/>
+        </w:rPr>
+        <w:t>Volume shape: [15, 61, 61]</w:t>
+      </w:r>
+    </w:p>
+    <w:p>
+      <w:pPr>
+        <w:rPr>
+          <w:rFonts w:ascii="Lucida Grande" w:hAnsi="Lucida Grande" w:cs="Lucida Grande"/>
+          <w:b/>
+          <w:bCs/>
+          <w:noProof/>
         </w:rPr>
       </w:pPr>
     </w:p>
@@ -2246,34 +2254,16 @@
           <w:bCs/>
           <w:kern w:val="0"/>
         </w:rPr>
-        <w:t>N1</w:t>
-      </w:r>
-      <w:r>
-        <w:rPr>
-          <w:rFonts w:ascii="Lucida Grande" w:hAnsi="Lucida Grande" w:cs="Lucida Grande"/>
-          <w:b/>
-          <w:bCs/>
-          <w:kern w:val="0"/>
-        </w:rPr>
-        <w:t>_GT.h5-</w:t>
-      </w:r>
-      <w:r>
-        <w:rPr>
-          <w:rFonts w:ascii="Lucida Grande" w:hAnsi="Lucida Grande" w:cs="Lucida Grande"/>
-          <w:b/>
-          <w:bCs/>
-          <w:kern w:val="0"/>
-        </w:rPr>
-        <w:t>&gt;</w:t>
-      </w:r>
-      <w:r>
-        <w:rPr>
-          <w:rFonts w:ascii="Lucida Grande" w:hAnsi="Lucida Grande" w:cs="Lucida Grande"/>
-          <w:b/>
-          <w:bCs/>
-          <w:kern w:val="0"/>
-        </w:rPr>
-        <w:tab/>
+        <w:t>_GT</w:t>
+      </w:r>
+      <w:r>
+        <w:rPr>
+          <w:rFonts w:ascii="Lucida Grande" w:hAnsi="Lucida Grande" w:cs="Lucida Grande"/>
+          <w:b/>
+          <w:bCs/>
+          <w:kern w:val="0"/>
+        </w:rPr>
+        <w:t xml:space="preserve">.h5 -&gt; </w:t>
       </w:r>
       <w:proofErr w:type="spellStart"/>
       <w:proofErr w:type="gramStart"/>
@@ -2329,6 +2319,154 @@
     </w:p>
     <w:p>
       <w:pPr>
+        <w:rPr>
+          <w:rFonts w:ascii="Lucida Grande" w:hAnsi="Lucida Grande" w:cs="Lucida Grande"/>
+        </w:rPr>
+      </w:pPr>
+      <w:r>
+        <w:rPr>
+          <w:rFonts w:ascii="Lucida Grande" w:hAnsi="Lucida Grande" w:cs="Lucida Grande"/>
+        </w:rPr>
+        <w:t>Volume shape: [23, 91, 91]</w:t>
+      </w:r>
+    </w:p>
+    <w:p>
+      <w:pPr>
+        <w:autoSpaceDE w:val="0"/>
+        <w:autoSpaceDN w:val="0"/>
+        <w:adjustRightInd w:val="0"/>
+        <w:rPr>
+          <w:rFonts w:ascii="Lucida Grande" w:hAnsi="Lucida Grande" w:cs="Lucida Grande"/>
+        </w:rPr>
+      </w:pPr>
+      <w:r>
+        <w:rPr>
+          <w:rFonts w:ascii="Lucida Grande" w:hAnsi="Lucida Grande" w:cs="Lucida Grande"/>
+        </w:rPr>
+        <w:t>Additional information in: guvsJuly18.docx</w:t>
+      </w:r>
+    </w:p>
+    <w:p>
+      <w:pPr>
+        <w:autoSpaceDE w:val="0"/>
+        <w:autoSpaceDN w:val="0"/>
+        <w:adjustRightInd w:val="0"/>
+        <w:rPr>
+          <w:rFonts w:ascii="Lucida Grande" w:hAnsi="Lucida Grande" w:cs="Lucida Grande"/>
+        </w:rPr>
+      </w:pPr>
+    </w:p>
+    <w:p>
+      <w:pPr>
+        <w:autoSpaceDE w:val="0"/>
+        <w:autoSpaceDN w:val="0"/>
+        <w:adjustRightInd w:val="0"/>
+        <w:rPr>
+          <w:rFonts w:ascii="Lucida Grande" w:hAnsi="Lucida Grande" w:cs="Lucida Grande"/>
+          <w:b/>
+          <w:bCs/>
+          <w:kern w:val="0"/>
+        </w:rPr>
+      </w:pPr>
+      <w:r>
+        <w:rPr>
+          <w:rFonts w:ascii="Lucida Grande" w:hAnsi="Lucida Grande" w:cs="Lucida Grande"/>
+          <w:b/>
+          <w:bCs/>
+          <w:kern w:val="0"/>
+        </w:rPr>
+        <w:t>guv4</w:t>
+      </w:r>
+      <w:r>
+        <w:rPr>
+          <w:rFonts w:ascii="Lucida Grande" w:hAnsi="Lucida Grande" w:cs="Lucida Grande"/>
+          <w:b/>
+          <w:bCs/>
+          <w:kern w:val="0"/>
+        </w:rPr>
+        <w:t>N1</w:t>
+      </w:r>
+      <w:r>
+        <w:rPr>
+          <w:rFonts w:ascii="Lucida Grande" w:hAnsi="Lucida Grande" w:cs="Lucida Grande"/>
+          <w:b/>
+          <w:bCs/>
+          <w:kern w:val="0"/>
+        </w:rPr>
+        <w:t>_GT.h5-</w:t>
+      </w:r>
+      <w:r>
+        <w:rPr>
+          <w:rFonts w:ascii="Lucida Grande" w:hAnsi="Lucida Grande" w:cs="Lucida Grande"/>
+          <w:b/>
+          <w:bCs/>
+          <w:kern w:val="0"/>
+        </w:rPr>
+        <w:t>&gt;</w:t>
+      </w:r>
+      <w:r>
+        <w:rPr>
+          <w:rFonts w:ascii="Lucida Grande" w:hAnsi="Lucida Grande" w:cs="Lucida Grande"/>
+          <w:b/>
+          <w:bCs/>
+          <w:kern w:val="0"/>
+        </w:rPr>
+        <w:tab/>
+      </w:r>
+      <w:proofErr w:type="spellStart"/>
+      <w:proofErr w:type="gramStart"/>
+      <w:r>
+        <w:rPr>
+          <w:rFonts w:ascii="Lucida Grande" w:hAnsi="Lucida Grande" w:cs="Lucida Grande"/>
+          <w:b/>
+          <w:bCs/>
+          <w:kern w:val="0"/>
+        </w:rPr>
+        <w:t>guvBir</w:t>
+      </w:r>
+      <w:proofErr w:type="spellEnd"/>
+      <w:r>
+        <w:rPr>
+          <w:rFonts w:ascii="Lucida Grande" w:hAnsi="Lucida Grande" w:cs="Lucida Grande"/>
+          <w:b/>
+          <w:bCs/>
+          <w:kern w:val="0"/>
+        </w:rPr>
+        <w:t>[</w:t>
+      </w:r>
+      <w:proofErr w:type="gramEnd"/>
+      <w:r>
+        <w:rPr>
+          <w:rFonts w:ascii="Lucida Grande" w:hAnsi="Lucida Grande" w:cs="Lucida Grande"/>
+          <w:b/>
+          <w:bCs/>
+          <w:kern w:val="0"/>
+        </w:rPr>
+        <w:t xml:space="preserve">radius=9.5, membrane thickness=1, </w:t>
+      </w:r>
+      <w:proofErr w:type="spellStart"/>
+      <w:r>
+        <w:rPr>
+          <w:rFonts w:ascii="Lucida Grande" w:hAnsi="Lucida Grande" w:cs="Lucida Grande"/>
+          <w:b/>
+          <w:bCs/>
+          <w:kern w:val="0"/>
+        </w:rPr>
+        <w:t>Δn</w:t>
+      </w:r>
+      <w:proofErr w:type="spellEnd"/>
+      <w:r>
+        <w:rPr>
+          <w:rFonts w:ascii="Lucida Grande" w:hAnsi="Lucida Grande" w:cs="Lucida Grande"/>
+          <w:b/>
+          <w:bCs/>
+          <w:kern w:val="0"/>
+        </w:rPr>
+        <w:t>=0.01]</w:t>
+      </w:r>
+    </w:p>
+    <w:p>
+      <w:pPr>
         <w:autoSpaceDE w:val="0"/>
         <w:autoSpaceDN w:val="0"/>
         <w:adjustRightInd w:val="0"/>
@@ -2597,13 +2735,7 @@
         <w:rPr>
           <w:rFonts w:ascii="Lucida Grande" w:hAnsi="Lucida Grande" w:cs="Lucida Grande"/>
         </w:rPr>
-        <w:t>, mean background ∆n=0.00</w:t>
-      </w:r>
-      <w:r>
-        <w:rPr>
-          <w:rFonts w:ascii="Lucida Grande" w:hAnsi="Lucida Grande" w:cs="Lucida Grande"/>
-        </w:rPr>
-        <w:t>2</w:t>
+        <w:t>, mean background ∆n=0.002</w:t>
       </w:r>
     </w:p>
     <w:p>
@@ -2634,23 +2766,43 @@
     </w:p>
     <w:p>
       <w:pPr>
-        <w:autoSpaceDE w:val="0"/>
-        <w:autoSpaceDN w:val="0"/>
-        <w:adjustRightInd w:val="0"/>
-        <w:rPr>
-          <w:rFonts w:ascii="Lucida Grande" w:hAnsi="Lucida Grande" w:cs="Lucida Grande"/>
-          <w:b/>
-          <w:bCs/>
-          <w:kern w:val="0"/>
-        </w:rPr>
-      </w:pPr>
-      <w:r>
-        <w:rPr>
-          <w:rFonts w:ascii="Lucida Grande" w:hAnsi="Lucida Grande" w:cs="Lucida Grande"/>
-          <w:b/>
-          <w:bCs/>
-          <w:kern w:val="0"/>
-        </w:rPr>
+        <w:rPr>
+          <w:rFonts w:ascii="Lucida Grande" w:hAnsi="Lucida Grande" w:cs="Lucida Grande"/>
+          <w:b/>
+          <w:bCs/>
+          <w:kern w:val="0"/>
+        </w:rPr>
+      </w:pPr>
+      <w:r>
+        <w:rPr>
+          <w:rFonts w:ascii="Lucida Grande" w:hAnsi="Lucida Grande" w:cs="Lucida Grande"/>
+          <w:b/>
+          <w:bCs/>
+          <w:kern w:val="0"/>
+        </w:rPr>
+        <w:br w:type="page"/>
+      </w:r>
+    </w:p>
+    <w:p>
+      <w:pPr>
+        <w:autoSpaceDE w:val="0"/>
+        <w:autoSpaceDN w:val="0"/>
+        <w:adjustRightInd w:val="0"/>
+        <w:rPr>
+          <w:rFonts w:ascii="Lucida Grande" w:hAnsi="Lucida Grande" w:cs="Lucida Grande"/>
+          <w:b/>
+          <w:bCs/>
+          <w:kern w:val="0"/>
+        </w:rPr>
+      </w:pPr>
+      <w:r>
+        <w:rPr>
+          <w:rFonts w:ascii="Lucida Grande" w:hAnsi="Lucida Grande" w:cs="Lucida Grande"/>
+          <w:b/>
+          <w:bCs/>
+          <w:kern w:val="0"/>
+        </w:rPr>
+        <w:lastRenderedPageBreak/>
         <w:t>guv4</w:t>
       </w:r>
       <w:r>
@@ -2660,16 +2812,7 @@
           <w:bCs/>
           <w:kern w:val="0"/>
         </w:rPr>
-        <w:t>B</w:t>
-      </w:r>
-      <w:r>
-        <w:rPr>
-          <w:rFonts w:ascii="Lucida Grande" w:hAnsi="Lucida Grande" w:cs="Lucida Grande"/>
-          <w:b/>
-          <w:bCs/>
-          <w:kern w:val="0"/>
-        </w:rPr>
-        <w:t>N1</w:t>
+        <w:t>BN1</w:t>
       </w:r>
       <w:r>
         <w:rPr>
@@ -2749,17 +2892,7 @@
           <w:color w:val="FF0000"/>
           <w:kern w:val="0"/>
         </w:rPr>
-        <w:t>=0.0</w:t>
-      </w:r>
-      <w:r>
-        <w:rPr>
-          <w:rFonts w:ascii="Lucida Grande" w:hAnsi="Lucida Grande" w:cs="Lucida Grande"/>
-          <w:b/>
-          <w:bCs/>
-          <w:color w:val="FF0000"/>
-          <w:kern w:val="0"/>
-        </w:rPr>
-        <w:t>02</w:t>
+        <w:t>=0.002</w:t>
       </w:r>
       <w:r>
         <w:rPr>
@@ -2837,43 +2970,23 @@
     </w:p>
     <w:p>
       <w:pPr>
-        <w:rPr>
-          <w:rFonts w:ascii="Lucida Grande" w:hAnsi="Lucida Grande" w:cs="Lucida Grande"/>
-          <w:b/>
-          <w:bCs/>
-          <w:kern w:val="0"/>
-        </w:rPr>
-      </w:pPr>
-      <w:r>
-        <w:rPr>
-          <w:rFonts w:ascii="Lucida Grande" w:hAnsi="Lucida Grande" w:cs="Lucida Grande"/>
-          <w:b/>
-          <w:bCs/>
-          <w:kern w:val="0"/>
-        </w:rPr>
-        <w:br w:type="page"/>
-      </w:r>
-    </w:p>
-    <w:p>
-      <w:pPr>
-        <w:autoSpaceDE w:val="0"/>
-        <w:autoSpaceDN w:val="0"/>
-        <w:adjustRightInd w:val="0"/>
-        <w:rPr>
-          <w:rFonts w:ascii="Lucida Grande" w:hAnsi="Lucida Grande" w:cs="Lucida Grande"/>
-          <w:b/>
-          <w:bCs/>
-          <w:kern w:val="0"/>
-        </w:rPr>
-      </w:pPr>
-      <w:r>
-        <w:rPr>
-          <w:rFonts w:ascii="Lucida Grande" w:hAnsi="Lucida Grande" w:cs="Lucida Grande"/>
-          <w:b/>
-          <w:bCs/>
-          <w:kern w:val="0"/>
-        </w:rPr>
-        <w:lastRenderedPageBreak/>
+        <w:autoSpaceDE w:val="0"/>
+        <w:autoSpaceDN w:val="0"/>
+        <w:adjustRightInd w:val="0"/>
+        <w:rPr>
+          <w:rFonts w:ascii="Lucida Grande" w:hAnsi="Lucida Grande" w:cs="Lucida Grande"/>
+          <w:b/>
+          <w:bCs/>
+          <w:kern w:val="0"/>
+        </w:rPr>
+      </w:pPr>
+      <w:r>
+        <w:rPr>
+          <w:rFonts w:ascii="Lucida Grande" w:hAnsi="Lucida Grande" w:cs="Lucida Grande"/>
+          <w:b/>
+          <w:bCs/>
+          <w:kern w:val="0"/>
+        </w:rPr>
         <w:t>guv4</w:t>
       </w:r>
       <w:r>
@@ -2883,16 +2996,7 @@
           <w:bCs/>
           <w:kern w:val="0"/>
         </w:rPr>
-        <w:t>B</w:t>
-      </w:r>
-      <w:r>
-        <w:rPr>
-          <w:rFonts w:ascii="Lucida Grande" w:hAnsi="Lucida Grande" w:cs="Lucida Grande"/>
-          <w:b/>
-          <w:bCs/>
-          <w:kern w:val="0"/>
-        </w:rPr>
-        <w:t>N2</w:t>
+        <w:t>BN2</w:t>
       </w:r>
       <w:r>
         <w:rPr>
@@ -2910,16 +3014,7 @@
           <w:bCs/>
           <w:kern w:val="0"/>
         </w:rPr>
-        <w:t>&gt;</w:t>
-      </w:r>
-      <w:r>
-        <w:rPr>
-          <w:rFonts w:ascii="Lucida Grande" w:hAnsi="Lucida Grande" w:cs="Lucida Grande"/>
-          <w:b/>
-          <w:bCs/>
-          <w:kern w:val="0"/>
-        </w:rPr>
-        <w:t xml:space="preserve"> </w:t>
+        <w:t xml:space="preserve">&gt; </w:t>
       </w:r>
       <w:proofErr w:type="spellStart"/>
       <w:proofErr w:type="gramStart"/>
@@ -2972,17 +3067,7 @@
           <w:color w:val="FF0000"/>
           <w:kern w:val="0"/>
         </w:rPr>
-        <w:t>=0.0</w:t>
-      </w:r>
-      <w:r>
-        <w:rPr>
-          <w:rFonts w:ascii="Lucida Grande" w:hAnsi="Lucida Grande" w:cs="Lucida Grande"/>
-          <w:b/>
-          <w:bCs/>
-          <w:color w:val="FF0000"/>
-          <w:kern w:val="0"/>
-        </w:rPr>
-        <w:t>02</w:t>
+        <w:t>=0.002</w:t>
       </w:r>
       <w:r>
         <w:rPr>

</xml_diff>